<commit_message>
slider without content, with img
</commit_message>
<xml_diff>
--- a/davis_vaceris_kursa_darbs_kursa_www_tehnologijas.docx
+++ b/davis_vaceris_kursa_darbs_kursa_www_tehnologijas.docx
@@ -324,11 +324,11 @@
               <w:tab w:val="right" w:leader="dot" w:pos="9016"/>
             </w:tabs>
             <w:rPr>
-              <w:rFonts w:eastAsiaTheme="minorEastAsia"/>
+              <w:rFonts w:asciiTheme="minorHAnsi" w:eastAsiaTheme="minorEastAsia" w:hAnsiTheme="minorHAnsi"/>
               <w:smallCaps w:val="0"/>
               <w:noProof/>
               <w:sz w:val="22"/>
-              <w:lang w:val="lv-LV" w:eastAsia="en-GB"/>
+              <w:lang w:eastAsia="en-GB"/>
             </w:rPr>
           </w:pPr>
           <w:r>
@@ -355,7 +355,7 @@
             </w:rPr>
             <w:fldChar w:fldCharType="separate"/>
           </w:r>
-          <w:hyperlink w:anchor="_Toc117848535" w:history="1">
+          <w:hyperlink w:anchor="_Toc124238756" w:history="1">
             <w:r>
               <w:rPr>
                 <w:rStyle w:val="Hyperlink"/>
@@ -369,7 +369,6 @@
               <w:rPr>
                 <w:noProof/>
                 <w:webHidden/>
-                <w:lang w:val="lv-LV"/>
               </w:rPr>
               <w:tab/>
             </w:r>
@@ -377,7 +376,6 @@
               <w:rPr>
                 <w:noProof/>
                 <w:webHidden/>
-                <w:lang w:val="lv-LV"/>
               </w:rPr>
               <w:fldChar w:fldCharType="begin"/>
             </w:r>
@@ -385,22 +383,19 @@
               <w:rPr>
                 <w:noProof/>
                 <w:webHidden/>
-                <w:lang w:val="lv-LV"/>
-              </w:rPr>
-              <w:instrText xml:space="preserve"> PAGEREF _Toc117848535 \h </w:instrText>
-            </w:r>
-            <w:r>
-              <w:rPr>
-                <w:noProof/>
-                <w:webHidden/>
-                <w:lang w:val="lv-LV"/>
-              </w:rPr>
-            </w:r>
-            <w:r>
-              <w:rPr>
-                <w:noProof/>
-                <w:webHidden/>
-                <w:lang w:val="lv-LV"/>
+              </w:rPr>
+              <w:instrText xml:space="preserve"> PAGEREF _Toc124238756 \h </w:instrText>
+            </w:r>
+            <w:r>
+              <w:rPr>
+                <w:noProof/>
+                <w:webHidden/>
+              </w:rPr>
+            </w:r>
+            <w:r>
+              <w:rPr>
+                <w:noProof/>
+                <w:webHidden/>
               </w:rPr>
               <w:fldChar w:fldCharType="separate"/>
             </w:r>
@@ -408,15 +403,13 @@
               <w:rPr>
                 <w:noProof/>
                 <w:webHidden/>
-                <w:lang w:val="lv-LV"/>
-              </w:rPr>
-              <w:t>3</w:t>
-            </w:r>
-            <w:r>
-              <w:rPr>
-                <w:noProof/>
-                <w:webHidden/>
-                <w:lang w:val="lv-LV"/>
+              </w:rPr>
+              <w:t>4</w:t>
+            </w:r>
+            <w:r>
+              <w:rPr>
+                <w:noProof/>
+                <w:webHidden/>
               </w:rPr>
               <w:fldChar w:fldCharType="end"/>
             </w:r>
@@ -430,14 +423,14 @@
               <w:tab w:val="right" w:leader="dot" w:pos="9016"/>
             </w:tabs>
             <w:rPr>
-              <w:rFonts w:eastAsiaTheme="minorEastAsia"/>
+              <w:rFonts w:asciiTheme="minorHAnsi" w:eastAsiaTheme="minorEastAsia" w:hAnsiTheme="minorHAnsi"/>
               <w:smallCaps w:val="0"/>
               <w:noProof/>
               <w:sz w:val="22"/>
-              <w:lang w:val="lv-LV" w:eastAsia="en-GB"/>
+              <w:lang w:eastAsia="en-GB"/>
             </w:rPr>
           </w:pPr>
-          <w:hyperlink w:anchor="_Toc117848536" w:history="1">
+          <w:hyperlink w:anchor="_Toc124238757" w:history="1">
             <w:r>
               <w:rPr>
                 <w:rStyle w:val="Hyperlink"/>
@@ -448,11 +441,11 @@
             </w:r>
             <w:r>
               <w:rPr>
-                <w:rFonts w:eastAsiaTheme="minorEastAsia"/>
+                <w:rFonts w:asciiTheme="minorHAnsi" w:eastAsiaTheme="minorEastAsia" w:hAnsiTheme="minorHAnsi"/>
                 <w:smallCaps w:val="0"/>
                 <w:noProof/>
                 <w:sz w:val="22"/>
-                <w:lang w:val="lv-LV" w:eastAsia="en-GB"/>
+                <w:lang w:eastAsia="en-GB"/>
               </w:rPr>
               <w:tab/>
             </w:r>
@@ -462,13 +455,12 @@
                 <w:noProof/>
                 <w:lang w:val="lv-LV"/>
               </w:rPr>
-              <w:t>heading 1</w:t>
-            </w:r>
-            <w:r>
-              <w:rPr>
-                <w:noProof/>
-                <w:webHidden/>
-                <w:lang w:val="lv-LV"/>
+              <w:t>Mājas lapas tendences</w:t>
+            </w:r>
+            <w:r>
+              <w:rPr>
+                <w:noProof/>
+                <w:webHidden/>
               </w:rPr>
               <w:tab/>
             </w:r>
@@ -476,7 +468,6 @@
               <w:rPr>
                 <w:noProof/>
                 <w:webHidden/>
-                <w:lang w:val="lv-LV"/>
               </w:rPr>
               <w:fldChar w:fldCharType="begin"/>
             </w:r>
@@ -484,22 +475,19 @@
               <w:rPr>
                 <w:noProof/>
                 <w:webHidden/>
-                <w:lang w:val="lv-LV"/>
-              </w:rPr>
-              <w:instrText xml:space="preserve"> PAGEREF _Toc117848536 \h </w:instrText>
-            </w:r>
-            <w:r>
-              <w:rPr>
-                <w:noProof/>
-                <w:webHidden/>
-                <w:lang w:val="lv-LV"/>
-              </w:rPr>
-            </w:r>
-            <w:r>
-              <w:rPr>
-                <w:noProof/>
-                <w:webHidden/>
-                <w:lang w:val="lv-LV"/>
+              </w:rPr>
+              <w:instrText xml:space="preserve"> PAGEREF _Toc124238757 \h </w:instrText>
+            </w:r>
+            <w:r>
+              <w:rPr>
+                <w:noProof/>
+                <w:webHidden/>
+              </w:rPr>
+            </w:r>
+            <w:r>
+              <w:rPr>
+                <w:noProof/>
+                <w:webHidden/>
               </w:rPr>
               <w:fldChar w:fldCharType="separate"/>
             </w:r>
@@ -507,15 +495,13 @@
               <w:rPr>
                 <w:noProof/>
                 <w:webHidden/>
-                <w:lang w:val="lv-LV"/>
-              </w:rPr>
-              <w:t>4</w:t>
-            </w:r>
-            <w:r>
-              <w:rPr>
-                <w:noProof/>
-                <w:webHidden/>
-                <w:lang w:val="lv-LV"/>
+              </w:rPr>
+              <w:t>5</w:t>
+            </w:r>
+            <w:r>
+              <w:rPr>
+                <w:noProof/>
+                <w:webHidden/>
               </w:rPr>
               <w:fldChar w:fldCharType="end"/>
             </w:r>
@@ -529,13 +515,13 @@
               <w:tab w:val="right" w:leader="dot" w:pos="9016"/>
             </w:tabs>
             <w:rPr>
-              <w:rFonts w:eastAsiaTheme="minorEastAsia"/>
+              <w:rFonts w:asciiTheme="minorHAnsi" w:eastAsiaTheme="minorEastAsia" w:hAnsiTheme="minorHAnsi"/>
               <w:noProof/>
               <w:sz w:val="22"/>
-              <w:lang w:val="lv-LV" w:eastAsia="en-GB"/>
+              <w:lang w:eastAsia="en-GB"/>
             </w:rPr>
           </w:pPr>
-          <w:hyperlink w:anchor="_Toc117848537" w:history="1">
+          <w:hyperlink w:anchor="_Toc124238758" w:history="1">
             <w:r>
               <w:rPr>
                 <w:rStyle w:val="Hyperlink"/>
@@ -546,10 +532,10 @@
             </w:r>
             <w:r>
               <w:rPr>
-                <w:rFonts w:eastAsiaTheme="minorEastAsia"/>
+                <w:rFonts w:asciiTheme="minorHAnsi" w:eastAsiaTheme="minorEastAsia" w:hAnsiTheme="minorHAnsi"/>
                 <w:noProof/>
                 <w:sz w:val="22"/>
-                <w:lang w:val="lv-LV" w:eastAsia="en-GB"/>
+                <w:lang w:eastAsia="en-GB"/>
               </w:rPr>
               <w:tab/>
             </w:r>
@@ -559,13 +545,12 @@
                 <w:noProof/>
                 <w:lang w:val="lv-LV"/>
               </w:rPr>
-              <w:t>Heading 2</w:t>
-            </w:r>
-            <w:r>
-              <w:rPr>
-                <w:noProof/>
-                <w:webHidden/>
-                <w:lang w:val="lv-LV"/>
+              <w:t>Esošā situācija</w:t>
+            </w:r>
+            <w:r>
+              <w:rPr>
+                <w:noProof/>
+                <w:webHidden/>
               </w:rPr>
               <w:tab/>
             </w:r>
@@ -573,7 +558,6 @@
               <w:rPr>
                 <w:noProof/>
                 <w:webHidden/>
-                <w:lang w:val="lv-LV"/>
               </w:rPr>
               <w:fldChar w:fldCharType="begin"/>
             </w:r>
@@ -581,22 +565,19 @@
               <w:rPr>
                 <w:noProof/>
                 <w:webHidden/>
-                <w:lang w:val="lv-LV"/>
-              </w:rPr>
-              <w:instrText xml:space="preserve"> PAGEREF _Toc117848537 \h </w:instrText>
-            </w:r>
-            <w:r>
-              <w:rPr>
-                <w:noProof/>
-                <w:webHidden/>
-                <w:lang w:val="lv-LV"/>
-              </w:rPr>
-            </w:r>
-            <w:r>
-              <w:rPr>
-                <w:noProof/>
-                <w:webHidden/>
-                <w:lang w:val="lv-LV"/>
+              </w:rPr>
+              <w:instrText xml:space="preserve"> PAGEREF _Toc124238758 \h </w:instrText>
+            </w:r>
+            <w:r>
+              <w:rPr>
+                <w:noProof/>
+                <w:webHidden/>
+              </w:rPr>
+            </w:r>
+            <w:r>
+              <w:rPr>
+                <w:noProof/>
+                <w:webHidden/>
               </w:rPr>
               <w:fldChar w:fldCharType="separate"/>
             </w:r>
@@ -604,15 +585,13 @@
               <w:rPr>
                 <w:noProof/>
                 <w:webHidden/>
-                <w:lang w:val="lv-LV"/>
-              </w:rPr>
-              <w:t>4</w:t>
-            </w:r>
-            <w:r>
-              <w:rPr>
-                <w:noProof/>
-                <w:webHidden/>
-                <w:lang w:val="lv-LV"/>
+              </w:rPr>
+              <w:t>5</w:t>
+            </w:r>
+            <w:r>
+              <w:rPr>
+                <w:noProof/>
+                <w:webHidden/>
               </w:rPr>
               <w:fldChar w:fldCharType="end"/>
             </w:r>
@@ -626,13 +605,13 @@
               <w:tab w:val="right" w:leader="dot" w:pos="9016"/>
             </w:tabs>
             <w:rPr>
-              <w:rFonts w:eastAsiaTheme="minorEastAsia"/>
+              <w:rFonts w:asciiTheme="minorHAnsi" w:eastAsiaTheme="minorEastAsia" w:hAnsiTheme="minorHAnsi"/>
               <w:noProof/>
               <w:sz w:val="22"/>
-              <w:lang w:val="lv-LV" w:eastAsia="en-GB"/>
+              <w:lang w:eastAsia="en-GB"/>
             </w:rPr>
           </w:pPr>
-          <w:hyperlink w:anchor="_Toc117848538" w:history="1">
+          <w:hyperlink w:anchor="_Toc124238759" w:history="1">
             <w:r>
               <w:rPr>
                 <w:rStyle w:val="Hyperlink"/>
@@ -643,10 +622,10 @@
             </w:r>
             <w:r>
               <w:rPr>
-                <w:rFonts w:eastAsiaTheme="minorEastAsia"/>
+                <w:rFonts w:asciiTheme="minorHAnsi" w:eastAsiaTheme="minorEastAsia" w:hAnsiTheme="minorHAnsi"/>
                 <w:noProof/>
                 <w:sz w:val="22"/>
-                <w:lang w:val="lv-LV" w:eastAsia="en-GB"/>
+                <w:lang w:eastAsia="en-GB"/>
               </w:rPr>
               <w:tab/>
             </w:r>
@@ -656,60 +635,413 @@
                 <w:noProof/>
                 <w:lang w:val="lv-LV"/>
               </w:rPr>
-              <w:t>Heading 3</w:t>
-            </w:r>
-            <w:r>
-              <w:rPr>
-                <w:noProof/>
-                <w:webHidden/>
+              <w:t>Minimālais dizains</w:t>
+            </w:r>
+            <w:r>
+              <w:rPr>
+                <w:noProof/>
+                <w:webHidden/>
+              </w:rPr>
+              <w:tab/>
+            </w:r>
+            <w:r>
+              <w:rPr>
+                <w:noProof/>
+                <w:webHidden/>
+              </w:rPr>
+              <w:fldChar w:fldCharType="begin"/>
+            </w:r>
+            <w:r>
+              <w:rPr>
+                <w:noProof/>
+                <w:webHidden/>
+              </w:rPr>
+              <w:instrText xml:space="preserve"> PAGEREF _Toc124238759 \h </w:instrText>
+            </w:r>
+            <w:r>
+              <w:rPr>
+                <w:noProof/>
+                <w:webHidden/>
+              </w:rPr>
+            </w:r>
+            <w:r>
+              <w:rPr>
+                <w:noProof/>
+                <w:webHidden/>
+              </w:rPr>
+              <w:fldChar w:fldCharType="separate"/>
+            </w:r>
+            <w:r>
+              <w:rPr>
+                <w:noProof/>
+                <w:webHidden/>
+              </w:rPr>
+              <w:t>5</w:t>
+            </w:r>
+            <w:r>
+              <w:rPr>
+                <w:noProof/>
+                <w:webHidden/>
+              </w:rPr>
+              <w:fldChar w:fldCharType="end"/>
+            </w:r>
+          </w:hyperlink>
+        </w:p>
+        <w:p>
+          <w:pPr>
+            <w:pStyle w:val="TOC3"/>
+            <w:tabs>
+              <w:tab w:val="left" w:pos="1760"/>
+              <w:tab w:val="right" w:leader="dot" w:pos="9016"/>
+            </w:tabs>
+            <w:rPr>
+              <w:rFonts w:asciiTheme="minorHAnsi" w:eastAsiaTheme="minorEastAsia" w:hAnsiTheme="minorHAnsi"/>
+              <w:noProof/>
+              <w:sz w:val="22"/>
+              <w:lang w:eastAsia="en-GB"/>
+            </w:rPr>
+          </w:pPr>
+          <w:hyperlink w:anchor="_Toc124238760" w:history="1">
+            <w:r>
+              <w:rPr>
+                <w:rStyle w:val="Hyperlink"/>
+                <w:noProof/>
                 <w:lang w:val="lv-LV"/>
               </w:rPr>
+              <w:t>1.1.2</w:t>
+            </w:r>
+            <w:r>
+              <w:rPr>
+                <w:rFonts w:asciiTheme="minorHAnsi" w:eastAsiaTheme="minorEastAsia" w:hAnsiTheme="minorHAnsi"/>
+                <w:noProof/>
+                <w:sz w:val="22"/>
+                <w:lang w:eastAsia="en-GB"/>
+              </w:rPr>
               <w:tab/>
             </w:r>
             <w:r>
               <w:rPr>
-                <w:noProof/>
-                <w:webHidden/>
+                <w:rStyle w:val="Hyperlink"/>
+                <w:noProof/>
                 <w:lang w:val="lv-LV"/>
               </w:rPr>
+              <w:t>Reaģējošs dizains</w:t>
+            </w:r>
+            <w:r>
+              <w:rPr>
+                <w:noProof/>
+                <w:webHidden/>
+              </w:rPr>
+              <w:tab/>
+            </w:r>
+            <w:r>
+              <w:rPr>
+                <w:noProof/>
+                <w:webHidden/>
+              </w:rPr>
               <w:fldChar w:fldCharType="begin"/>
             </w:r>
             <w:r>
               <w:rPr>
                 <w:noProof/>
                 <w:webHidden/>
+              </w:rPr>
+              <w:instrText xml:space="preserve"> PAGEREF _Toc124238760 \h </w:instrText>
+            </w:r>
+            <w:r>
+              <w:rPr>
+                <w:noProof/>
+                <w:webHidden/>
+              </w:rPr>
+            </w:r>
+            <w:r>
+              <w:rPr>
+                <w:noProof/>
+                <w:webHidden/>
+              </w:rPr>
+              <w:fldChar w:fldCharType="separate"/>
+            </w:r>
+            <w:r>
+              <w:rPr>
+                <w:noProof/>
+                <w:webHidden/>
+              </w:rPr>
+              <w:t>5</w:t>
+            </w:r>
+            <w:r>
+              <w:rPr>
+                <w:noProof/>
+                <w:webHidden/>
+              </w:rPr>
+              <w:fldChar w:fldCharType="end"/>
+            </w:r>
+          </w:hyperlink>
+        </w:p>
+        <w:p>
+          <w:pPr>
+            <w:pStyle w:val="TOC3"/>
+            <w:tabs>
+              <w:tab w:val="left" w:pos="1760"/>
+              <w:tab w:val="right" w:leader="dot" w:pos="9016"/>
+            </w:tabs>
+            <w:rPr>
+              <w:rFonts w:asciiTheme="minorHAnsi" w:eastAsiaTheme="minorEastAsia" w:hAnsiTheme="minorHAnsi"/>
+              <w:noProof/>
+              <w:sz w:val="22"/>
+              <w:lang w:eastAsia="en-GB"/>
+            </w:rPr>
+          </w:pPr>
+          <w:hyperlink w:anchor="_Toc124238761" w:history="1">
+            <w:r>
+              <w:rPr>
+                <w:rStyle w:val="Hyperlink"/>
+                <w:noProof/>
                 <w:lang w:val="lv-LV"/>
               </w:rPr>
-              <w:instrText xml:space="preserve"> PAGEREF _Toc117848538 \h </w:instrText>
-            </w:r>
-            <w:r>
-              <w:rPr>
-                <w:noProof/>
-                <w:webHidden/>
+              <w:t>1.1.3</w:t>
+            </w:r>
+            <w:r>
+              <w:rPr>
+                <w:rFonts w:asciiTheme="minorHAnsi" w:eastAsiaTheme="minorEastAsia" w:hAnsiTheme="minorHAnsi"/>
+                <w:noProof/>
+                <w:sz w:val="22"/>
+                <w:lang w:eastAsia="en-GB"/>
+              </w:rPr>
+              <w:tab/>
+            </w:r>
+            <w:r>
+              <w:rPr>
+                <w:rStyle w:val="Hyperlink"/>
+                <w:noProof/>
                 <w:lang w:val="lv-LV"/>
               </w:rPr>
-            </w:r>
-            <w:r>
-              <w:rPr>
-                <w:noProof/>
-                <w:webHidden/>
+              <w:t>Režģi</w:t>
+            </w:r>
+            <w:r>
+              <w:rPr>
+                <w:noProof/>
+                <w:webHidden/>
+              </w:rPr>
+              <w:tab/>
+            </w:r>
+            <w:r>
+              <w:rPr>
+                <w:noProof/>
+                <w:webHidden/>
+              </w:rPr>
+              <w:fldChar w:fldCharType="begin"/>
+            </w:r>
+            <w:r>
+              <w:rPr>
+                <w:noProof/>
+                <w:webHidden/>
+              </w:rPr>
+              <w:instrText xml:space="preserve"> PAGEREF _Toc124238761 \h </w:instrText>
+            </w:r>
+            <w:r>
+              <w:rPr>
+                <w:noProof/>
+                <w:webHidden/>
+              </w:rPr>
+            </w:r>
+            <w:r>
+              <w:rPr>
+                <w:noProof/>
+                <w:webHidden/>
+              </w:rPr>
+              <w:fldChar w:fldCharType="separate"/>
+            </w:r>
+            <w:r>
+              <w:rPr>
+                <w:noProof/>
+                <w:webHidden/>
+              </w:rPr>
+              <w:t>6</w:t>
+            </w:r>
+            <w:r>
+              <w:rPr>
+                <w:noProof/>
+                <w:webHidden/>
+              </w:rPr>
+              <w:fldChar w:fldCharType="end"/>
+            </w:r>
+          </w:hyperlink>
+        </w:p>
+        <w:p>
+          <w:pPr>
+            <w:pStyle w:val="TOC3"/>
+            <w:tabs>
+              <w:tab w:val="left" w:pos="1760"/>
+              <w:tab w:val="right" w:leader="dot" w:pos="9016"/>
+            </w:tabs>
+            <w:rPr>
+              <w:rFonts w:asciiTheme="minorHAnsi" w:eastAsiaTheme="minorEastAsia" w:hAnsiTheme="minorHAnsi"/>
+              <w:noProof/>
+              <w:sz w:val="22"/>
+              <w:lang w:eastAsia="en-GB"/>
+            </w:rPr>
+          </w:pPr>
+          <w:hyperlink w:anchor="_Toc124238762" w:history="1">
+            <w:r>
+              <w:rPr>
+                <w:rStyle w:val="Hyperlink"/>
+                <w:noProof/>
                 <w:lang w:val="lv-LV"/>
               </w:rPr>
+              <w:t>1.1.4</w:t>
+            </w:r>
+            <w:r>
+              <w:rPr>
+                <w:rFonts w:asciiTheme="minorHAnsi" w:eastAsiaTheme="minorEastAsia" w:hAnsiTheme="minorHAnsi"/>
+                <w:noProof/>
+                <w:sz w:val="22"/>
+                <w:lang w:eastAsia="en-GB"/>
+              </w:rPr>
+              <w:tab/>
+            </w:r>
+            <w:r>
+              <w:rPr>
+                <w:rStyle w:val="Hyperlink"/>
+                <w:noProof/>
+                <w:lang w:val="lv-LV"/>
+              </w:rPr>
+              <w:t>Iebūvēti videoklipi</w:t>
+            </w:r>
+            <w:r>
+              <w:rPr>
+                <w:noProof/>
+                <w:webHidden/>
+              </w:rPr>
+              <w:tab/>
+            </w:r>
+            <w:r>
+              <w:rPr>
+                <w:noProof/>
+                <w:webHidden/>
+              </w:rPr>
+              <w:fldChar w:fldCharType="begin"/>
+            </w:r>
+            <w:r>
+              <w:rPr>
+                <w:noProof/>
+                <w:webHidden/>
+              </w:rPr>
+              <w:instrText xml:space="preserve"> PAGEREF _Toc124238762 \h </w:instrText>
+            </w:r>
+            <w:r>
+              <w:rPr>
+                <w:noProof/>
+                <w:webHidden/>
+              </w:rPr>
+            </w:r>
+            <w:r>
+              <w:rPr>
+                <w:noProof/>
+                <w:webHidden/>
+              </w:rPr>
               <w:fldChar w:fldCharType="separate"/>
             </w:r>
             <w:r>
               <w:rPr>
                 <w:noProof/>
                 <w:webHidden/>
+              </w:rPr>
+              <w:t>6</w:t>
+            </w:r>
+            <w:r>
+              <w:rPr>
+                <w:noProof/>
+                <w:webHidden/>
+              </w:rPr>
+              <w:fldChar w:fldCharType="end"/>
+            </w:r>
+          </w:hyperlink>
+        </w:p>
+        <w:p>
+          <w:pPr>
+            <w:pStyle w:val="TOC2"/>
+            <w:tabs>
+              <w:tab w:val="left" w:pos="1540"/>
+              <w:tab w:val="right" w:leader="dot" w:pos="9016"/>
+            </w:tabs>
+            <w:rPr>
+              <w:rFonts w:asciiTheme="minorHAnsi" w:eastAsiaTheme="minorEastAsia" w:hAnsiTheme="minorHAnsi"/>
+              <w:noProof/>
+              <w:sz w:val="22"/>
+              <w:lang w:eastAsia="en-GB"/>
+            </w:rPr>
+          </w:pPr>
+          <w:hyperlink w:anchor="_Toc124238763" w:history="1">
+            <w:r>
+              <w:rPr>
+                <w:rStyle w:val="Hyperlink"/>
+                <w:noProof/>
                 <w:lang w:val="lv-LV"/>
               </w:rPr>
-              <w:t>4</w:t>
-            </w:r>
-            <w:r>
-              <w:rPr>
-                <w:noProof/>
-                <w:webHidden/>
+              <w:t>1.2</w:t>
+            </w:r>
+            <w:r>
+              <w:rPr>
+                <w:rFonts w:asciiTheme="minorHAnsi" w:eastAsiaTheme="minorEastAsia" w:hAnsiTheme="minorHAnsi"/>
+                <w:noProof/>
+                <w:sz w:val="22"/>
+                <w:lang w:eastAsia="en-GB"/>
+              </w:rPr>
+              <w:tab/>
+            </w:r>
+            <w:r>
+              <w:rPr>
+                <w:rStyle w:val="Hyperlink"/>
+                <w:noProof/>
                 <w:lang w:val="lv-LV"/>
+              </w:rPr>
+              <w:t>Mājas lapas risinājumi</w:t>
+            </w:r>
+            <w:r>
+              <w:rPr>
+                <w:noProof/>
+                <w:webHidden/>
+              </w:rPr>
+              <w:tab/>
+            </w:r>
+            <w:r>
+              <w:rPr>
+                <w:noProof/>
+                <w:webHidden/>
+              </w:rPr>
+              <w:fldChar w:fldCharType="begin"/>
+            </w:r>
+            <w:r>
+              <w:rPr>
+                <w:noProof/>
+                <w:webHidden/>
+              </w:rPr>
+              <w:instrText xml:space="preserve"> PAGEREF _Toc124238763 \h </w:instrText>
+            </w:r>
+            <w:r>
+              <w:rPr>
+                <w:noProof/>
+                <w:webHidden/>
+              </w:rPr>
+            </w:r>
+            <w:r>
+              <w:rPr>
+                <w:noProof/>
+                <w:webHidden/>
+              </w:rPr>
+              <w:fldChar w:fldCharType="separate"/>
+            </w:r>
+            <w:r>
+              <w:rPr>
+                <w:noProof/>
+                <w:webHidden/>
+              </w:rPr>
+              <w:t>6</w:t>
+            </w:r>
+            <w:r>
+              <w:rPr>
+                <w:noProof/>
+                <w:webHidden/>
               </w:rPr>
               <w:fldChar w:fldCharType="end"/>
             </w:r>
@@ -723,14 +1055,14 @@
               <w:tab w:val="right" w:leader="dot" w:pos="9016"/>
             </w:tabs>
             <w:rPr>
-              <w:rFonts w:eastAsiaTheme="minorEastAsia"/>
+              <w:rFonts w:asciiTheme="minorHAnsi" w:eastAsiaTheme="minorEastAsia" w:hAnsiTheme="minorHAnsi"/>
               <w:smallCaps w:val="0"/>
               <w:noProof/>
               <w:sz w:val="22"/>
-              <w:lang w:val="lv-LV" w:eastAsia="en-GB"/>
+              <w:lang w:eastAsia="en-GB"/>
             </w:rPr>
           </w:pPr>
-          <w:hyperlink w:anchor="_Toc117848539" w:history="1">
+          <w:hyperlink w:anchor="_Toc124238764" w:history="1">
             <w:r>
               <w:rPr>
                 <w:rStyle w:val="Hyperlink"/>
@@ -741,11 +1073,11 @@
             </w:r>
             <w:r>
               <w:rPr>
-                <w:rFonts w:eastAsiaTheme="minorEastAsia"/>
+                <w:rFonts w:asciiTheme="minorHAnsi" w:eastAsiaTheme="minorEastAsia" w:hAnsiTheme="minorHAnsi"/>
                 <w:smallCaps w:val="0"/>
                 <w:noProof/>
                 <w:sz w:val="22"/>
-                <w:lang w:val="lv-LV" w:eastAsia="en-GB"/>
+                <w:lang w:eastAsia="en-GB"/>
               </w:rPr>
               <w:tab/>
             </w:r>
@@ -755,13 +1087,12 @@
                 <w:noProof/>
                 <w:lang w:val="lv-LV"/>
               </w:rPr>
-              <w:t>heading 1.2</w:t>
-            </w:r>
-            <w:r>
-              <w:rPr>
-                <w:noProof/>
-                <w:webHidden/>
-                <w:lang w:val="lv-LV"/>
+              <w:t>Mājas lapas izstrāde</w:t>
+            </w:r>
+            <w:r>
+              <w:rPr>
+                <w:noProof/>
+                <w:webHidden/>
               </w:rPr>
               <w:tab/>
             </w:r>
@@ -769,7 +1100,6 @@
               <w:rPr>
                 <w:noProof/>
                 <w:webHidden/>
-                <w:lang w:val="lv-LV"/>
               </w:rPr>
               <w:fldChar w:fldCharType="begin"/>
             </w:r>
@@ -777,22 +1107,19 @@
               <w:rPr>
                 <w:noProof/>
                 <w:webHidden/>
-                <w:lang w:val="lv-LV"/>
-              </w:rPr>
-              <w:instrText xml:space="preserve"> PAGEREF _Toc117848539 \h </w:instrText>
-            </w:r>
-            <w:r>
-              <w:rPr>
-                <w:noProof/>
-                <w:webHidden/>
-                <w:lang w:val="lv-LV"/>
-              </w:rPr>
-            </w:r>
-            <w:r>
-              <w:rPr>
-                <w:noProof/>
-                <w:webHidden/>
-                <w:lang w:val="lv-LV"/>
+              </w:rPr>
+              <w:instrText xml:space="preserve"> PAGEREF _Toc124238764 \h </w:instrText>
+            </w:r>
+            <w:r>
+              <w:rPr>
+                <w:noProof/>
+                <w:webHidden/>
+              </w:rPr>
+            </w:r>
+            <w:r>
+              <w:rPr>
+                <w:noProof/>
+                <w:webHidden/>
               </w:rPr>
               <w:fldChar w:fldCharType="separate"/>
             </w:r>
@@ -800,15 +1127,13 @@
               <w:rPr>
                 <w:noProof/>
                 <w:webHidden/>
-                <w:lang w:val="lv-LV"/>
-              </w:rPr>
-              <w:t>4</w:t>
-            </w:r>
-            <w:r>
-              <w:rPr>
-                <w:noProof/>
-                <w:webHidden/>
-                <w:lang w:val="lv-LV"/>
+              </w:rPr>
+              <w:t>7</w:t>
+            </w:r>
+            <w:r>
+              <w:rPr>
+                <w:noProof/>
+                <w:webHidden/>
               </w:rPr>
               <w:fldChar w:fldCharType="end"/>
             </w:r>
@@ -822,13 +1147,13 @@
               <w:tab w:val="right" w:leader="dot" w:pos="9016"/>
             </w:tabs>
             <w:rPr>
-              <w:rFonts w:eastAsiaTheme="minorEastAsia"/>
+              <w:rFonts w:asciiTheme="minorHAnsi" w:eastAsiaTheme="minorEastAsia" w:hAnsiTheme="minorHAnsi"/>
               <w:noProof/>
               <w:sz w:val="22"/>
-              <w:lang w:val="lv-LV" w:eastAsia="en-GB"/>
+              <w:lang w:eastAsia="en-GB"/>
             </w:rPr>
           </w:pPr>
-          <w:hyperlink w:anchor="_Toc117848540" w:history="1">
+          <w:hyperlink w:anchor="_Toc124238765" w:history="1">
             <w:r>
               <w:rPr>
                 <w:rStyle w:val="Hyperlink"/>
@@ -839,10 +1164,10 @@
             </w:r>
             <w:r>
               <w:rPr>
-                <w:rFonts w:eastAsiaTheme="minorEastAsia"/>
+                <w:rFonts w:asciiTheme="minorHAnsi" w:eastAsiaTheme="minorEastAsia" w:hAnsiTheme="minorHAnsi"/>
                 <w:noProof/>
                 <w:sz w:val="22"/>
-                <w:lang w:val="lv-LV" w:eastAsia="en-GB"/>
+                <w:lang w:eastAsia="en-GB"/>
               </w:rPr>
               <w:tab/>
             </w:r>
@@ -852,44 +1177,129 @@
                 <w:noProof/>
                 <w:lang w:val="lv-LV"/>
               </w:rPr>
-              <w:t>Heading 2.2</w:t>
-            </w:r>
-            <w:r>
-              <w:rPr>
-                <w:noProof/>
-                <w:webHidden/>
+              <w:t>Mērķis un mērķauditorija</w:t>
+            </w:r>
+            <w:r>
+              <w:rPr>
+                <w:noProof/>
+                <w:webHidden/>
+              </w:rPr>
+              <w:tab/>
+            </w:r>
+            <w:r>
+              <w:rPr>
+                <w:noProof/>
+                <w:webHidden/>
+              </w:rPr>
+              <w:fldChar w:fldCharType="begin"/>
+            </w:r>
+            <w:r>
+              <w:rPr>
+                <w:noProof/>
+                <w:webHidden/>
+              </w:rPr>
+              <w:instrText xml:space="preserve"> PAGEREF _Toc124238765 \h </w:instrText>
+            </w:r>
+            <w:r>
+              <w:rPr>
+                <w:noProof/>
+                <w:webHidden/>
+              </w:rPr>
+            </w:r>
+            <w:r>
+              <w:rPr>
+                <w:noProof/>
+                <w:webHidden/>
+              </w:rPr>
+              <w:fldChar w:fldCharType="separate"/>
+            </w:r>
+            <w:r>
+              <w:rPr>
+                <w:noProof/>
+                <w:webHidden/>
+              </w:rPr>
+              <w:t>7</w:t>
+            </w:r>
+            <w:r>
+              <w:rPr>
+                <w:noProof/>
+                <w:webHidden/>
+              </w:rPr>
+              <w:fldChar w:fldCharType="end"/>
+            </w:r>
+          </w:hyperlink>
+        </w:p>
+        <w:p>
+          <w:pPr>
+            <w:pStyle w:val="TOC2"/>
+            <w:tabs>
+              <w:tab w:val="left" w:pos="1540"/>
+              <w:tab w:val="right" w:leader="dot" w:pos="9016"/>
+            </w:tabs>
+            <w:rPr>
+              <w:rFonts w:asciiTheme="minorHAnsi" w:eastAsiaTheme="minorEastAsia" w:hAnsiTheme="minorHAnsi"/>
+              <w:noProof/>
+              <w:sz w:val="22"/>
+              <w:lang w:eastAsia="en-GB"/>
+            </w:rPr>
+          </w:pPr>
+          <w:hyperlink w:anchor="_Toc124238766" w:history="1">
+            <w:r>
+              <w:rPr>
+                <w:rStyle w:val="Hyperlink"/>
+                <w:noProof/>
                 <w:lang w:val="lv-LV"/>
               </w:rPr>
+              <w:t>2.2</w:t>
+            </w:r>
+            <w:r>
+              <w:rPr>
+                <w:rFonts w:asciiTheme="minorHAnsi" w:eastAsiaTheme="minorEastAsia" w:hAnsiTheme="minorHAnsi"/>
+                <w:noProof/>
+                <w:sz w:val="22"/>
+                <w:lang w:eastAsia="en-GB"/>
+              </w:rPr>
               <w:tab/>
             </w:r>
             <w:r>
               <w:rPr>
-                <w:noProof/>
-                <w:webHidden/>
+                <w:rStyle w:val="Hyperlink"/>
+                <w:noProof/>
                 <w:lang w:val="lv-LV"/>
               </w:rPr>
+              <w:t>Izstrādes sagatavošana un plānošana</w:t>
+            </w:r>
+            <w:r>
+              <w:rPr>
+                <w:noProof/>
+                <w:webHidden/>
+              </w:rPr>
+              <w:tab/>
+            </w:r>
+            <w:r>
+              <w:rPr>
+                <w:noProof/>
+                <w:webHidden/>
+              </w:rPr>
               <w:fldChar w:fldCharType="begin"/>
             </w:r>
             <w:r>
               <w:rPr>
                 <w:noProof/>
                 <w:webHidden/>
-                <w:lang w:val="lv-LV"/>
-              </w:rPr>
-              <w:instrText xml:space="preserve"> PAGEREF _Toc117848540 \h </w:instrText>
-            </w:r>
-            <w:r>
-              <w:rPr>
-                <w:noProof/>
-                <w:webHidden/>
-                <w:lang w:val="lv-LV"/>
-              </w:rPr>
-            </w:r>
-            <w:r>
-              <w:rPr>
-                <w:noProof/>
-                <w:webHidden/>
-                <w:lang w:val="lv-LV"/>
+              </w:rPr>
+              <w:instrText xml:space="preserve"> PAGEREF _Toc124238766 \h </w:instrText>
+            </w:r>
+            <w:r>
+              <w:rPr>
+                <w:noProof/>
+                <w:webHidden/>
+              </w:rPr>
+            </w:r>
+            <w:r>
+              <w:rPr>
+                <w:noProof/>
+                <w:webHidden/>
               </w:rPr>
               <w:fldChar w:fldCharType="separate"/>
             </w:r>
@@ -897,15 +1307,13 @@
               <w:rPr>
                 <w:noProof/>
                 <w:webHidden/>
-                <w:lang w:val="lv-LV"/>
-              </w:rPr>
-              <w:t>4</w:t>
-            </w:r>
-            <w:r>
-              <w:rPr>
-                <w:noProof/>
-                <w:webHidden/>
-                <w:lang w:val="lv-LV"/>
+              </w:rPr>
+              <w:t>7</w:t>
+            </w:r>
+            <w:r>
+              <w:rPr>
+                <w:noProof/>
+                <w:webHidden/>
               </w:rPr>
               <w:fldChar w:fldCharType="end"/>
             </w:r>
@@ -919,27 +1327,27 @@
               <w:tab w:val="right" w:leader="dot" w:pos="9016"/>
             </w:tabs>
             <w:rPr>
-              <w:rFonts w:eastAsiaTheme="minorEastAsia"/>
+              <w:rFonts w:asciiTheme="minorHAnsi" w:eastAsiaTheme="minorEastAsia" w:hAnsiTheme="minorHAnsi"/>
               <w:noProof/>
               <w:sz w:val="22"/>
-              <w:lang w:val="lv-LV" w:eastAsia="en-GB"/>
+              <w:lang w:eastAsia="en-GB"/>
             </w:rPr>
           </w:pPr>
-          <w:hyperlink w:anchor="_Toc117848541" w:history="1">
+          <w:hyperlink w:anchor="_Toc124238767" w:history="1">
             <w:r>
               <w:rPr>
                 <w:rStyle w:val="Hyperlink"/>
                 <w:noProof/>
                 <w:lang w:val="lv-LV"/>
               </w:rPr>
-              <w:t>2.1.1</w:t>
-            </w:r>
-            <w:r>
-              <w:rPr>
-                <w:rFonts w:eastAsiaTheme="minorEastAsia"/>
+              <w:t>2.2.1</w:t>
+            </w:r>
+            <w:r>
+              <w:rPr>
+                <w:rFonts w:asciiTheme="minorHAnsi" w:eastAsiaTheme="minorEastAsia" w:hAnsiTheme="minorHAnsi"/>
                 <w:noProof/>
                 <w:sz w:val="22"/>
-                <w:lang w:val="lv-LV" w:eastAsia="en-GB"/>
+                <w:lang w:eastAsia="en-GB"/>
               </w:rPr>
               <w:tab/>
             </w:r>
@@ -949,13 +1357,12 @@
                 <w:noProof/>
                 <w:lang w:val="lv-LV"/>
               </w:rPr>
-              <w:t>Heading 3.2</w:t>
-            </w:r>
-            <w:r>
-              <w:rPr>
-                <w:noProof/>
-                <w:webHidden/>
-                <w:lang w:val="lv-LV"/>
+              <w:t>Navigācija un struktūra</w:t>
+            </w:r>
+            <w:r>
+              <w:rPr>
+                <w:noProof/>
+                <w:webHidden/>
               </w:rPr>
               <w:tab/>
             </w:r>
@@ -963,7 +1370,6 @@
               <w:rPr>
                 <w:noProof/>
                 <w:webHidden/>
-                <w:lang w:val="lv-LV"/>
               </w:rPr>
               <w:fldChar w:fldCharType="begin"/>
             </w:r>
@@ -971,22 +1377,19 @@
               <w:rPr>
                 <w:noProof/>
                 <w:webHidden/>
-                <w:lang w:val="lv-LV"/>
-              </w:rPr>
-              <w:instrText xml:space="preserve"> PAGEREF _Toc117848541 \h </w:instrText>
-            </w:r>
-            <w:r>
-              <w:rPr>
-                <w:noProof/>
-                <w:webHidden/>
-                <w:lang w:val="lv-LV"/>
-              </w:rPr>
-            </w:r>
-            <w:r>
-              <w:rPr>
-                <w:noProof/>
-                <w:webHidden/>
-                <w:lang w:val="lv-LV"/>
+              </w:rPr>
+              <w:instrText xml:space="preserve"> PAGEREF _Toc124238767 \h </w:instrText>
+            </w:r>
+            <w:r>
+              <w:rPr>
+                <w:noProof/>
+                <w:webHidden/>
+              </w:rPr>
+            </w:r>
+            <w:r>
+              <w:rPr>
+                <w:noProof/>
+                <w:webHidden/>
               </w:rPr>
               <w:fldChar w:fldCharType="separate"/>
             </w:r>
@@ -994,15 +1397,13 @@
               <w:rPr>
                 <w:noProof/>
                 <w:webHidden/>
-                <w:lang w:val="lv-LV"/>
-              </w:rPr>
-              <w:t>4</w:t>
-            </w:r>
-            <w:r>
-              <w:rPr>
-                <w:noProof/>
-                <w:webHidden/>
-                <w:lang w:val="lv-LV"/>
+              </w:rPr>
+              <w:t>7</w:t>
+            </w:r>
+            <w:r>
+              <w:rPr>
+                <w:noProof/>
+                <w:webHidden/>
               </w:rPr>
               <w:fldChar w:fldCharType="end"/>
             </w:r>
@@ -1016,27 +1417,27 @@
               <w:tab w:val="right" w:leader="dot" w:pos="9016"/>
             </w:tabs>
             <w:rPr>
-              <w:rFonts w:eastAsiaTheme="minorEastAsia"/>
+              <w:rFonts w:asciiTheme="minorHAnsi" w:eastAsiaTheme="minorEastAsia" w:hAnsiTheme="minorHAnsi"/>
               <w:noProof/>
               <w:sz w:val="22"/>
-              <w:lang w:val="lv-LV" w:eastAsia="en-GB"/>
+              <w:lang w:eastAsia="en-GB"/>
             </w:rPr>
           </w:pPr>
-          <w:hyperlink w:anchor="_Toc117848542" w:history="1">
+          <w:hyperlink w:anchor="_Toc124238768" w:history="1">
             <w:r>
               <w:rPr>
                 <w:rStyle w:val="Hyperlink"/>
                 <w:noProof/>
                 <w:lang w:val="lv-LV"/>
               </w:rPr>
-              <w:t>2.1.2</w:t>
-            </w:r>
-            <w:r>
-              <w:rPr>
-                <w:rFonts w:eastAsiaTheme="minorEastAsia"/>
+              <w:t>2.2.2</w:t>
+            </w:r>
+            <w:r>
+              <w:rPr>
+                <w:rFonts w:asciiTheme="minorHAnsi" w:eastAsiaTheme="minorEastAsia" w:hAnsiTheme="minorHAnsi"/>
                 <w:noProof/>
                 <w:sz w:val="22"/>
-                <w:lang w:val="lv-LV" w:eastAsia="en-GB"/>
+                <w:lang w:eastAsia="en-GB"/>
               </w:rPr>
               <w:tab/>
             </w:r>
@@ -1046,60 +1447,1531 @@
                 <w:noProof/>
                 <w:lang w:val="lv-LV"/>
               </w:rPr>
-              <w:t>Heading 3.3</w:t>
-            </w:r>
-            <w:r>
-              <w:rPr>
-                <w:noProof/>
-                <w:webHidden/>
+              <w:t>Dizains</w:t>
+            </w:r>
+            <w:r>
+              <w:rPr>
+                <w:noProof/>
+                <w:webHidden/>
+              </w:rPr>
+              <w:tab/>
+            </w:r>
+            <w:r>
+              <w:rPr>
+                <w:noProof/>
+                <w:webHidden/>
+              </w:rPr>
+              <w:fldChar w:fldCharType="begin"/>
+            </w:r>
+            <w:r>
+              <w:rPr>
+                <w:noProof/>
+                <w:webHidden/>
+              </w:rPr>
+              <w:instrText xml:space="preserve"> PAGEREF _Toc124238768 \h </w:instrText>
+            </w:r>
+            <w:r>
+              <w:rPr>
+                <w:noProof/>
+                <w:webHidden/>
+              </w:rPr>
+            </w:r>
+            <w:r>
+              <w:rPr>
+                <w:noProof/>
+                <w:webHidden/>
+              </w:rPr>
+              <w:fldChar w:fldCharType="separate"/>
+            </w:r>
+            <w:r>
+              <w:rPr>
+                <w:noProof/>
+                <w:webHidden/>
+              </w:rPr>
+              <w:t>7</w:t>
+            </w:r>
+            <w:r>
+              <w:rPr>
+                <w:noProof/>
+                <w:webHidden/>
+              </w:rPr>
+              <w:fldChar w:fldCharType="end"/>
+            </w:r>
+          </w:hyperlink>
+        </w:p>
+        <w:p>
+          <w:pPr>
+            <w:pStyle w:val="TOC3"/>
+            <w:tabs>
+              <w:tab w:val="left" w:pos="1760"/>
+              <w:tab w:val="right" w:leader="dot" w:pos="9016"/>
+            </w:tabs>
+            <w:rPr>
+              <w:rFonts w:asciiTheme="minorHAnsi" w:eastAsiaTheme="minorEastAsia" w:hAnsiTheme="minorHAnsi"/>
+              <w:noProof/>
+              <w:sz w:val="22"/>
+              <w:lang w:eastAsia="en-GB"/>
+            </w:rPr>
+          </w:pPr>
+          <w:hyperlink w:anchor="_Toc124238769" w:history="1">
+            <w:r>
+              <w:rPr>
+                <w:rStyle w:val="Hyperlink"/>
+                <w:noProof/>
                 <w:lang w:val="lv-LV"/>
               </w:rPr>
+              <w:t>2.2.3</w:t>
+            </w:r>
+            <w:r>
+              <w:rPr>
+                <w:rFonts w:asciiTheme="minorHAnsi" w:eastAsiaTheme="minorEastAsia" w:hAnsiTheme="minorHAnsi"/>
+                <w:noProof/>
+                <w:sz w:val="22"/>
+                <w:lang w:eastAsia="en-GB"/>
+              </w:rPr>
               <w:tab/>
             </w:r>
             <w:r>
               <w:rPr>
-                <w:noProof/>
-                <w:webHidden/>
+                <w:rStyle w:val="Hyperlink"/>
+                <w:noProof/>
                 <w:lang w:val="lv-LV"/>
               </w:rPr>
+              <w:t>Funkcionalitāte</w:t>
+            </w:r>
+            <w:r>
+              <w:rPr>
+                <w:noProof/>
+                <w:webHidden/>
+              </w:rPr>
+              <w:tab/>
+            </w:r>
+            <w:r>
+              <w:rPr>
+                <w:noProof/>
+                <w:webHidden/>
+              </w:rPr>
               <w:fldChar w:fldCharType="begin"/>
             </w:r>
             <w:r>
               <w:rPr>
                 <w:noProof/>
                 <w:webHidden/>
+              </w:rPr>
+              <w:instrText xml:space="preserve"> PAGEREF _Toc124238769 \h </w:instrText>
+            </w:r>
+            <w:r>
+              <w:rPr>
+                <w:noProof/>
+                <w:webHidden/>
+              </w:rPr>
+            </w:r>
+            <w:r>
+              <w:rPr>
+                <w:noProof/>
+                <w:webHidden/>
+              </w:rPr>
+              <w:fldChar w:fldCharType="separate"/>
+            </w:r>
+            <w:r>
+              <w:rPr>
+                <w:noProof/>
+                <w:webHidden/>
+              </w:rPr>
+              <w:t>7</w:t>
+            </w:r>
+            <w:r>
+              <w:rPr>
+                <w:noProof/>
+                <w:webHidden/>
+              </w:rPr>
+              <w:fldChar w:fldCharType="end"/>
+            </w:r>
+          </w:hyperlink>
+        </w:p>
+        <w:p>
+          <w:pPr>
+            <w:pStyle w:val="TOC3"/>
+            <w:tabs>
+              <w:tab w:val="left" w:pos="1760"/>
+              <w:tab w:val="right" w:leader="dot" w:pos="9016"/>
+            </w:tabs>
+            <w:rPr>
+              <w:rFonts w:asciiTheme="minorHAnsi" w:eastAsiaTheme="minorEastAsia" w:hAnsiTheme="minorHAnsi"/>
+              <w:noProof/>
+              <w:sz w:val="22"/>
+              <w:lang w:eastAsia="en-GB"/>
+            </w:rPr>
+          </w:pPr>
+          <w:hyperlink w:anchor="_Toc124238770" w:history="1">
+            <w:r>
+              <w:rPr>
+                <w:rStyle w:val="Hyperlink"/>
+                <w:noProof/>
                 <w:lang w:val="lv-LV"/>
               </w:rPr>
-              <w:instrText xml:space="preserve"> PAGEREF _Toc117848542 \h </w:instrText>
-            </w:r>
-            <w:r>
-              <w:rPr>
-                <w:noProof/>
-                <w:webHidden/>
+              <w:t>2.2.4</w:t>
+            </w:r>
+            <w:r>
+              <w:rPr>
+                <w:rFonts w:asciiTheme="minorHAnsi" w:eastAsiaTheme="minorEastAsia" w:hAnsiTheme="minorHAnsi"/>
+                <w:noProof/>
+                <w:sz w:val="22"/>
+                <w:lang w:eastAsia="en-GB"/>
+              </w:rPr>
+              <w:tab/>
+            </w:r>
+            <w:r>
+              <w:rPr>
+                <w:rStyle w:val="Hyperlink"/>
+                <w:noProof/>
                 <w:lang w:val="lv-LV"/>
               </w:rPr>
-            </w:r>
-            <w:r>
-              <w:rPr>
-                <w:noProof/>
-                <w:webHidden/>
+              <w:t>Ātrdarbība</w:t>
+            </w:r>
+            <w:r>
+              <w:rPr>
+                <w:noProof/>
+                <w:webHidden/>
+              </w:rPr>
+              <w:tab/>
+            </w:r>
+            <w:r>
+              <w:rPr>
+                <w:noProof/>
+                <w:webHidden/>
+              </w:rPr>
+              <w:fldChar w:fldCharType="begin"/>
+            </w:r>
+            <w:r>
+              <w:rPr>
+                <w:noProof/>
+                <w:webHidden/>
+              </w:rPr>
+              <w:instrText xml:space="preserve"> PAGEREF _Toc124238770 \h </w:instrText>
+            </w:r>
+            <w:r>
+              <w:rPr>
+                <w:noProof/>
+                <w:webHidden/>
+              </w:rPr>
+            </w:r>
+            <w:r>
+              <w:rPr>
+                <w:noProof/>
+                <w:webHidden/>
+              </w:rPr>
+              <w:fldChar w:fldCharType="separate"/>
+            </w:r>
+            <w:r>
+              <w:rPr>
+                <w:noProof/>
+                <w:webHidden/>
+              </w:rPr>
+              <w:t>7</w:t>
+            </w:r>
+            <w:r>
+              <w:rPr>
+                <w:noProof/>
+                <w:webHidden/>
+              </w:rPr>
+              <w:fldChar w:fldCharType="end"/>
+            </w:r>
+          </w:hyperlink>
+        </w:p>
+        <w:p>
+          <w:pPr>
+            <w:pStyle w:val="TOC2"/>
+            <w:tabs>
+              <w:tab w:val="left" w:pos="1540"/>
+              <w:tab w:val="right" w:leader="dot" w:pos="9016"/>
+            </w:tabs>
+            <w:rPr>
+              <w:rFonts w:asciiTheme="minorHAnsi" w:eastAsiaTheme="minorEastAsia" w:hAnsiTheme="minorHAnsi"/>
+              <w:noProof/>
+              <w:sz w:val="22"/>
+              <w:lang w:eastAsia="en-GB"/>
+            </w:rPr>
+          </w:pPr>
+          <w:hyperlink w:anchor="_Toc124238771" w:history="1">
+            <w:r>
+              <w:rPr>
+                <w:rStyle w:val="Hyperlink"/>
+                <w:noProof/>
                 <w:lang w:val="lv-LV"/>
               </w:rPr>
+              <w:t>2.3</w:t>
+            </w:r>
+            <w:r>
+              <w:rPr>
+                <w:rFonts w:asciiTheme="minorHAnsi" w:eastAsiaTheme="minorEastAsia" w:hAnsiTheme="minorHAnsi"/>
+                <w:noProof/>
+                <w:sz w:val="22"/>
+                <w:lang w:eastAsia="en-GB"/>
+              </w:rPr>
+              <w:tab/>
+            </w:r>
+            <w:r>
+              <w:rPr>
+                <w:rStyle w:val="Hyperlink"/>
+                <w:noProof/>
+                <w:lang w:val="lv-LV"/>
+              </w:rPr>
+              <w:t>Izmantotās tehnoloģijas</w:t>
+            </w:r>
+            <w:r>
+              <w:rPr>
+                <w:noProof/>
+                <w:webHidden/>
+              </w:rPr>
+              <w:tab/>
+            </w:r>
+            <w:r>
+              <w:rPr>
+                <w:noProof/>
+                <w:webHidden/>
+              </w:rPr>
+              <w:fldChar w:fldCharType="begin"/>
+            </w:r>
+            <w:r>
+              <w:rPr>
+                <w:noProof/>
+                <w:webHidden/>
+              </w:rPr>
+              <w:instrText xml:space="preserve"> PAGEREF _Toc124238771 \h </w:instrText>
+            </w:r>
+            <w:r>
+              <w:rPr>
+                <w:noProof/>
+                <w:webHidden/>
+              </w:rPr>
+            </w:r>
+            <w:r>
+              <w:rPr>
+                <w:noProof/>
+                <w:webHidden/>
+              </w:rPr>
               <w:fldChar w:fldCharType="separate"/>
             </w:r>
             <w:r>
               <w:rPr>
                 <w:noProof/>
                 <w:webHidden/>
+              </w:rPr>
+              <w:t>7</w:t>
+            </w:r>
+            <w:r>
+              <w:rPr>
+                <w:noProof/>
+                <w:webHidden/>
+              </w:rPr>
+              <w:fldChar w:fldCharType="end"/>
+            </w:r>
+          </w:hyperlink>
+        </w:p>
+        <w:p>
+          <w:pPr>
+            <w:pStyle w:val="TOC3"/>
+            <w:tabs>
+              <w:tab w:val="left" w:pos="1760"/>
+              <w:tab w:val="right" w:leader="dot" w:pos="9016"/>
+            </w:tabs>
+            <w:rPr>
+              <w:rFonts w:asciiTheme="minorHAnsi" w:eastAsiaTheme="minorEastAsia" w:hAnsiTheme="minorHAnsi"/>
+              <w:noProof/>
+              <w:sz w:val="22"/>
+              <w:lang w:eastAsia="en-GB"/>
+            </w:rPr>
+          </w:pPr>
+          <w:hyperlink w:anchor="_Toc124238772" w:history="1">
+            <w:r>
+              <w:rPr>
+                <w:rStyle w:val="Hyperlink"/>
+                <w:noProof/>
                 <w:lang w:val="lv-LV"/>
               </w:rPr>
-              <w:t>4</w:t>
-            </w:r>
-            <w:r>
-              <w:rPr>
-                <w:noProof/>
-                <w:webHidden/>
+              <w:t>2.3.1</w:t>
+            </w:r>
+            <w:r>
+              <w:rPr>
+                <w:rFonts w:asciiTheme="minorHAnsi" w:eastAsiaTheme="minorEastAsia" w:hAnsiTheme="minorHAnsi"/>
+                <w:noProof/>
+                <w:sz w:val="22"/>
+                <w:lang w:eastAsia="en-GB"/>
+              </w:rPr>
+              <w:tab/>
+            </w:r>
+            <w:r>
+              <w:rPr>
+                <w:rStyle w:val="Hyperlink"/>
+                <w:noProof/>
                 <w:lang w:val="lv-LV"/>
+              </w:rPr>
+              <w:t>HTML 5</w:t>
+            </w:r>
+            <w:r>
+              <w:rPr>
+                <w:noProof/>
+                <w:webHidden/>
+              </w:rPr>
+              <w:tab/>
+            </w:r>
+            <w:r>
+              <w:rPr>
+                <w:noProof/>
+                <w:webHidden/>
+              </w:rPr>
+              <w:fldChar w:fldCharType="begin"/>
+            </w:r>
+            <w:r>
+              <w:rPr>
+                <w:noProof/>
+                <w:webHidden/>
+              </w:rPr>
+              <w:instrText xml:space="preserve"> PAGEREF _Toc124238772 \h </w:instrText>
+            </w:r>
+            <w:r>
+              <w:rPr>
+                <w:noProof/>
+                <w:webHidden/>
+              </w:rPr>
+            </w:r>
+            <w:r>
+              <w:rPr>
+                <w:noProof/>
+                <w:webHidden/>
+              </w:rPr>
+              <w:fldChar w:fldCharType="separate"/>
+            </w:r>
+            <w:r>
+              <w:rPr>
+                <w:noProof/>
+                <w:webHidden/>
+              </w:rPr>
+              <w:t>7</w:t>
+            </w:r>
+            <w:r>
+              <w:rPr>
+                <w:noProof/>
+                <w:webHidden/>
+              </w:rPr>
+              <w:fldChar w:fldCharType="end"/>
+            </w:r>
+          </w:hyperlink>
+        </w:p>
+        <w:p>
+          <w:pPr>
+            <w:pStyle w:val="TOC3"/>
+            <w:tabs>
+              <w:tab w:val="left" w:pos="1760"/>
+              <w:tab w:val="right" w:leader="dot" w:pos="9016"/>
+            </w:tabs>
+            <w:rPr>
+              <w:rFonts w:asciiTheme="minorHAnsi" w:eastAsiaTheme="minorEastAsia" w:hAnsiTheme="minorHAnsi"/>
+              <w:noProof/>
+              <w:sz w:val="22"/>
+              <w:lang w:eastAsia="en-GB"/>
+            </w:rPr>
+          </w:pPr>
+          <w:hyperlink w:anchor="_Toc124238773" w:history="1">
+            <w:r>
+              <w:rPr>
+                <w:rStyle w:val="Hyperlink"/>
+                <w:noProof/>
+                <w:lang w:val="lv-LV"/>
+              </w:rPr>
+              <w:t>2.3.2</w:t>
+            </w:r>
+            <w:r>
+              <w:rPr>
+                <w:rFonts w:asciiTheme="minorHAnsi" w:eastAsiaTheme="minorEastAsia" w:hAnsiTheme="minorHAnsi"/>
+                <w:noProof/>
+                <w:sz w:val="22"/>
+                <w:lang w:eastAsia="en-GB"/>
+              </w:rPr>
+              <w:tab/>
+            </w:r>
+            <w:r>
+              <w:rPr>
+                <w:rStyle w:val="Hyperlink"/>
+                <w:noProof/>
+                <w:lang w:val="lv-LV"/>
+              </w:rPr>
+              <w:t>CSS 3</w:t>
+            </w:r>
+            <w:r>
+              <w:rPr>
+                <w:noProof/>
+                <w:webHidden/>
+              </w:rPr>
+              <w:tab/>
+            </w:r>
+            <w:r>
+              <w:rPr>
+                <w:noProof/>
+                <w:webHidden/>
+              </w:rPr>
+              <w:fldChar w:fldCharType="begin"/>
+            </w:r>
+            <w:r>
+              <w:rPr>
+                <w:noProof/>
+                <w:webHidden/>
+              </w:rPr>
+              <w:instrText xml:space="preserve"> PAGEREF _Toc124238773 \h </w:instrText>
+            </w:r>
+            <w:r>
+              <w:rPr>
+                <w:noProof/>
+                <w:webHidden/>
+              </w:rPr>
+            </w:r>
+            <w:r>
+              <w:rPr>
+                <w:noProof/>
+                <w:webHidden/>
+              </w:rPr>
+              <w:fldChar w:fldCharType="separate"/>
+            </w:r>
+            <w:r>
+              <w:rPr>
+                <w:noProof/>
+                <w:webHidden/>
+              </w:rPr>
+              <w:t>7</w:t>
+            </w:r>
+            <w:r>
+              <w:rPr>
+                <w:noProof/>
+                <w:webHidden/>
+              </w:rPr>
+              <w:fldChar w:fldCharType="end"/>
+            </w:r>
+          </w:hyperlink>
+        </w:p>
+        <w:p>
+          <w:pPr>
+            <w:pStyle w:val="TOC3"/>
+            <w:tabs>
+              <w:tab w:val="left" w:pos="1760"/>
+              <w:tab w:val="right" w:leader="dot" w:pos="9016"/>
+            </w:tabs>
+            <w:rPr>
+              <w:rFonts w:asciiTheme="minorHAnsi" w:eastAsiaTheme="minorEastAsia" w:hAnsiTheme="minorHAnsi"/>
+              <w:noProof/>
+              <w:sz w:val="22"/>
+              <w:lang w:eastAsia="en-GB"/>
+            </w:rPr>
+          </w:pPr>
+          <w:hyperlink w:anchor="_Toc124238774" w:history="1">
+            <w:r>
+              <w:rPr>
+                <w:rStyle w:val="Hyperlink"/>
+                <w:noProof/>
+                <w:lang w:val="lv-LV"/>
+              </w:rPr>
+              <w:t>2.3.3</w:t>
+            </w:r>
+            <w:r>
+              <w:rPr>
+                <w:rFonts w:asciiTheme="minorHAnsi" w:eastAsiaTheme="minorEastAsia" w:hAnsiTheme="minorHAnsi"/>
+                <w:noProof/>
+                <w:sz w:val="22"/>
+                <w:lang w:eastAsia="en-GB"/>
+              </w:rPr>
+              <w:tab/>
+            </w:r>
+            <w:r>
+              <w:rPr>
+                <w:rStyle w:val="Hyperlink"/>
+                <w:noProof/>
+                <w:lang w:val="lv-LV"/>
+              </w:rPr>
+              <w:t>JAVASCRIPT</w:t>
+            </w:r>
+            <w:r>
+              <w:rPr>
+                <w:noProof/>
+                <w:webHidden/>
+              </w:rPr>
+              <w:tab/>
+            </w:r>
+            <w:r>
+              <w:rPr>
+                <w:noProof/>
+                <w:webHidden/>
+              </w:rPr>
+              <w:fldChar w:fldCharType="begin"/>
+            </w:r>
+            <w:r>
+              <w:rPr>
+                <w:noProof/>
+                <w:webHidden/>
+              </w:rPr>
+              <w:instrText xml:space="preserve"> PAGEREF _Toc124238774 \h </w:instrText>
+            </w:r>
+            <w:r>
+              <w:rPr>
+                <w:noProof/>
+                <w:webHidden/>
+              </w:rPr>
+            </w:r>
+            <w:r>
+              <w:rPr>
+                <w:noProof/>
+                <w:webHidden/>
+              </w:rPr>
+              <w:fldChar w:fldCharType="separate"/>
+            </w:r>
+            <w:r>
+              <w:rPr>
+                <w:noProof/>
+                <w:webHidden/>
+              </w:rPr>
+              <w:t>7</w:t>
+            </w:r>
+            <w:r>
+              <w:rPr>
+                <w:noProof/>
+                <w:webHidden/>
+              </w:rPr>
+              <w:fldChar w:fldCharType="end"/>
+            </w:r>
+          </w:hyperlink>
+        </w:p>
+        <w:p>
+          <w:pPr>
+            <w:pStyle w:val="TOC3"/>
+            <w:tabs>
+              <w:tab w:val="left" w:pos="1760"/>
+              <w:tab w:val="right" w:leader="dot" w:pos="9016"/>
+            </w:tabs>
+            <w:rPr>
+              <w:rFonts w:asciiTheme="minorHAnsi" w:eastAsiaTheme="minorEastAsia" w:hAnsiTheme="minorHAnsi"/>
+              <w:noProof/>
+              <w:sz w:val="22"/>
+              <w:lang w:eastAsia="en-GB"/>
+            </w:rPr>
+          </w:pPr>
+          <w:hyperlink w:anchor="_Toc124238775" w:history="1">
+            <w:r>
+              <w:rPr>
+                <w:rStyle w:val="Hyperlink"/>
+                <w:noProof/>
+                <w:lang w:val="lv-LV"/>
+              </w:rPr>
+              <w:t>2.3.4</w:t>
+            </w:r>
+            <w:r>
+              <w:rPr>
+                <w:rFonts w:asciiTheme="minorHAnsi" w:eastAsiaTheme="minorEastAsia" w:hAnsiTheme="minorHAnsi"/>
+                <w:noProof/>
+                <w:sz w:val="22"/>
+                <w:lang w:eastAsia="en-GB"/>
+              </w:rPr>
+              <w:tab/>
+            </w:r>
+            <w:r>
+              <w:rPr>
+                <w:rStyle w:val="Hyperlink"/>
+                <w:noProof/>
+                <w:lang w:val="lv-LV"/>
+              </w:rPr>
+              <w:t>Ārējās pakotnes</w:t>
+            </w:r>
+            <w:r>
+              <w:rPr>
+                <w:noProof/>
+                <w:webHidden/>
+              </w:rPr>
+              <w:tab/>
+            </w:r>
+            <w:r>
+              <w:rPr>
+                <w:noProof/>
+                <w:webHidden/>
+              </w:rPr>
+              <w:fldChar w:fldCharType="begin"/>
+            </w:r>
+            <w:r>
+              <w:rPr>
+                <w:noProof/>
+                <w:webHidden/>
+              </w:rPr>
+              <w:instrText xml:space="preserve"> PAGEREF _Toc124238775 \h </w:instrText>
+            </w:r>
+            <w:r>
+              <w:rPr>
+                <w:noProof/>
+                <w:webHidden/>
+              </w:rPr>
+            </w:r>
+            <w:r>
+              <w:rPr>
+                <w:noProof/>
+                <w:webHidden/>
+              </w:rPr>
+              <w:fldChar w:fldCharType="separate"/>
+            </w:r>
+            <w:r>
+              <w:rPr>
+                <w:noProof/>
+                <w:webHidden/>
+              </w:rPr>
+              <w:t>7</w:t>
+            </w:r>
+            <w:r>
+              <w:rPr>
+                <w:noProof/>
+                <w:webHidden/>
+              </w:rPr>
+              <w:fldChar w:fldCharType="end"/>
+            </w:r>
+          </w:hyperlink>
+        </w:p>
+        <w:p>
+          <w:pPr>
+            <w:pStyle w:val="TOC2"/>
+            <w:tabs>
+              <w:tab w:val="right" w:leader="dot" w:pos="9016"/>
+            </w:tabs>
+            <w:rPr>
+              <w:rFonts w:asciiTheme="minorHAnsi" w:eastAsiaTheme="minorEastAsia" w:hAnsiTheme="minorHAnsi"/>
+              <w:noProof/>
+              <w:sz w:val="22"/>
+              <w:lang w:eastAsia="en-GB"/>
+            </w:rPr>
+          </w:pPr>
+          <w:hyperlink w:anchor="_Toc124238776" w:history="1">
+            <w:r>
+              <w:rPr>
+                <w:rStyle w:val="Hyperlink"/>
+                <w:noProof/>
+                <w:lang w:val="lv-LV"/>
+              </w:rPr>
+              <w:t>2.4</w:t>
+            </w:r>
+            <w:r>
+              <w:rPr>
+                <w:noProof/>
+                <w:webHidden/>
+              </w:rPr>
+              <w:tab/>
+            </w:r>
+            <w:r>
+              <w:rPr>
+                <w:noProof/>
+                <w:webHidden/>
+              </w:rPr>
+              <w:fldChar w:fldCharType="begin"/>
+            </w:r>
+            <w:r>
+              <w:rPr>
+                <w:noProof/>
+                <w:webHidden/>
+              </w:rPr>
+              <w:instrText xml:space="preserve"> PAGEREF _Toc124238776 \h </w:instrText>
+            </w:r>
+            <w:r>
+              <w:rPr>
+                <w:noProof/>
+                <w:webHidden/>
+              </w:rPr>
+            </w:r>
+            <w:r>
+              <w:rPr>
+                <w:noProof/>
+                <w:webHidden/>
+              </w:rPr>
+              <w:fldChar w:fldCharType="separate"/>
+            </w:r>
+            <w:r>
+              <w:rPr>
+                <w:noProof/>
+                <w:webHidden/>
+              </w:rPr>
+              <w:t>7</w:t>
+            </w:r>
+            <w:r>
+              <w:rPr>
+                <w:noProof/>
+                <w:webHidden/>
+              </w:rPr>
+              <w:fldChar w:fldCharType="end"/>
+            </w:r>
+          </w:hyperlink>
+        </w:p>
+        <w:p>
+          <w:pPr>
+            <w:pStyle w:val="TOC3"/>
+            <w:tabs>
+              <w:tab w:val="left" w:pos="1760"/>
+              <w:tab w:val="right" w:leader="dot" w:pos="9016"/>
+            </w:tabs>
+            <w:rPr>
+              <w:rFonts w:asciiTheme="minorHAnsi" w:eastAsiaTheme="minorEastAsia" w:hAnsiTheme="minorHAnsi"/>
+              <w:noProof/>
+              <w:sz w:val="22"/>
+              <w:lang w:eastAsia="en-GB"/>
+            </w:rPr>
+          </w:pPr>
+          <w:hyperlink w:anchor="_Toc124238777" w:history="1">
+            <w:r>
+              <w:rPr>
+                <w:rStyle w:val="Hyperlink"/>
+                <w:noProof/>
+                <w:lang w:val="lv-LV"/>
+              </w:rPr>
+              <w:t>2.4.1</w:t>
+            </w:r>
+            <w:r>
+              <w:rPr>
+                <w:rFonts w:asciiTheme="minorHAnsi" w:eastAsiaTheme="minorEastAsia" w:hAnsiTheme="minorHAnsi"/>
+                <w:noProof/>
+                <w:sz w:val="22"/>
+                <w:lang w:eastAsia="en-GB"/>
+              </w:rPr>
+              <w:tab/>
+            </w:r>
+            <w:r>
+              <w:rPr>
+                <w:rStyle w:val="Hyperlink"/>
+                <w:noProof/>
+                <w:lang w:val="lv-LV"/>
+              </w:rPr>
+              <w:t>Heading 2.1.2</w:t>
+            </w:r>
+            <w:r>
+              <w:rPr>
+                <w:noProof/>
+                <w:webHidden/>
+              </w:rPr>
+              <w:tab/>
+            </w:r>
+            <w:r>
+              <w:rPr>
+                <w:noProof/>
+                <w:webHidden/>
+              </w:rPr>
+              <w:fldChar w:fldCharType="begin"/>
+            </w:r>
+            <w:r>
+              <w:rPr>
+                <w:noProof/>
+                <w:webHidden/>
+              </w:rPr>
+              <w:instrText xml:space="preserve"> PAGEREF _Toc124238777 \h </w:instrText>
+            </w:r>
+            <w:r>
+              <w:rPr>
+                <w:noProof/>
+                <w:webHidden/>
+              </w:rPr>
+            </w:r>
+            <w:r>
+              <w:rPr>
+                <w:noProof/>
+                <w:webHidden/>
+              </w:rPr>
+              <w:fldChar w:fldCharType="separate"/>
+            </w:r>
+            <w:r>
+              <w:rPr>
+                <w:noProof/>
+                <w:webHidden/>
+              </w:rPr>
+              <w:t>7</w:t>
+            </w:r>
+            <w:r>
+              <w:rPr>
+                <w:noProof/>
+                <w:webHidden/>
+              </w:rPr>
+              <w:fldChar w:fldCharType="end"/>
+            </w:r>
+          </w:hyperlink>
+        </w:p>
+        <w:p>
+          <w:pPr>
+            <w:pStyle w:val="TOC3"/>
+            <w:tabs>
+              <w:tab w:val="left" w:pos="1760"/>
+              <w:tab w:val="right" w:leader="dot" w:pos="9016"/>
+            </w:tabs>
+            <w:rPr>
+              <w:rFonts w:asciiTheme="minorHAnsi" w:eastAsiaTheme="minorEastAsia" w:hAnsiTheme="minorHAnsi"/>
+              <w:noProof/>
+              <w:sz w:val="22"/>
+              <w:lang w:eastAsia="en-GB"/>
+            </w:rPr>
+          </w:pPr>
+          <w:hyperlink w:anchor="_Toc124238778" w:history="1">
+            <w:r>
+              <w:rPr>
+                <w:rStyle w:val="Hyperlink"/>
+                <w:noProof/>
+                <w:lang w:val="lv-LV"/>
+              </w:rPr>
+              <w:t>2.4.2</w:t>
+            </w:r>
+            <w:r>
+              <w:rPr>
+                <w:rFonts w:asciiTheme="minorHAnsi" w:eastAsiaTheme="minorEastAsia" w:hAnsiTheme="minorHAnsi"/>
+                <w:noProof/>
+                <w:sz w:val="22"/>
+                <w:lang w:eastAsia="en-GB"/>
+              </w:rPr>
+              <w:tab/>
+            </w:r>
+            <w:r>
+              <w:rPr>
+                <w:rStyle w:val="Hyperlink"/>
+                <w:noProof/>
+                <w:lang w:val="lv-LV"/>
+              </w:rPr>
+              <w:t>Heading 2.1.2</w:t>
+            </w:r>
+            <w:r>
+              <w:rPr>
+                <w:noProof/>
+                <w:webHidden/>
+              </w:rPr>
+              <w:tab/>
+            </w:r>
+            <w:r>
+              <w:rPr>
+                <w:noProof/>
+                <w:webHidden/>
+              </w:rPr>
+              <w:fldChar w:fldCharType="begin"/>
+            </w:r>
+            <w:r>
+              <w:rPr>
+                <w:noProof/>
+                <w:webHidden/>
+              </w:rPr>
+              <w:instrText xml:space="preserve"> PAGEREF _Toc124238778 \h </w:instrText>
+            </w:r>
+            <w:r>
+              <w:rPr>
+                <w:noProof/>
+                <w:webHidden/>
+              </w:rPr>
+            </w:r>
+            <w:r>
+              <w:rPr>
+                <w:noProof/>
+                <w:webHidden/>
+              </w:rPr>
+              <w:fldChar w:fldCharType="separate"/>
+            </w:r>
+            <w:r>
+              <w:rPr>
+                <w:noProof/>
+                <w:webHidden/>
+              </w:rPr>
+              <w:t>7</w:t>
+            </w:r>
+            <w:r>
+              <w:rPr>
+                <w:noProof/>
+                <w:webHidden/>
+              </w:rPr>
+              <w:fldChar w:fldCharType="end"/>
+            </w:r>
+          </w:hyperlink>
+        </w:p>
+        <w:p>
+          <w:pPr>
+            <w:pStyle w:val="TOC2"/>
+            <w:tabs>
+              <w:tab w:val="left" w:pos="1540"/>
+              <w:tab w:val="right" w:leader="dot" w:pos="9016"/>
+            </w:tabs>
+            <w:rPr>
+              <w:rFonts w:asciiTheme="minorHAnsi" w:eastAsiaTheme="minorEastAsia" w:hAnsiTheme="minorHAnsi"/>
+              <w:noProof/>
+              <w:sz w:val="22"/>
+              <w:lang w:eastAsia="en-GB"/>
+            </w:rPr>
+          </w:pPr>
+          <w:hyperlink w:anchor="_Toc124238779" w:history="1">
+            <w:r>
+              <w:rPr>
+                <w:rStyle w:val="Hyperlink"/>
+                <w:noProof/>
+                <w:lang w:val="lv-LV"/>
+              </w:rPr>
+              <w:t>2.5</w:t>
+            </w:r>
+            <w:r>
+              <w:rPr>
+                <w:rFonts w:asciiTheme="minorHAnsi" w:eastAsiaTheme="minorEastAsia" w:hAnsiTheme="minorHAnsi"/>
+                <w:noProof/>
+                <w:sz w:val="22"/>
+                <w:lang w:eastAsia="en-GB"/>
+              </w:rPr>
+              <w:tab/>
+            </w:r>
+            <w:r>
+              <w:rPr>
+                <w:rStyle w:val="Hyperlink"/>
+                <w:noProof/>
+                <w:lang w:val="lv-LV"/>
+              </w:rPr>
+              <w:t>Atkļūdošana</w:t>
+            </w:r>
+            <w:r>
+              <w:rPr>
+                <w:noProof/>
+                <w:webHidden/>
+              </w:rPr>
+              <w:tab/>
+            </w:r>
+            <w:r>
+              <w:rPr>
+                <w:noProof/>
+                <w:webHidden/>
+              </w:rPr>
+              <w:fldChar w:fldCharType="begin"/>
+            </w:r>
+            <w:r>
+              <w:rPr>
+                <w:noProof/>
+                <w:webHidden/>
+              </w:rPr>
+              <w:instrText xml:space="preserve"> PAGEREF _Toc124238779 \h </w:instrText>
+            </w:r>
+            <w:r>
+              <w:rPr>
+                <w:noProof/>
+                <w:webHidden/>
+              </w:rPr>
+            </w:r>
+            <w:r>
+              <w:rPr>
+                <w:noProof/>
+                <w:webHidden/>
+              </w:rPr>
+              <w:fldChar w:fldCharType="separate"/>
+            </w:r>
+            <w:r>
+              <w:rPr>
+                <w:noProof/>
+                <w:webHidden/>
+              </w:rPr>
+              <w:t>7</w:t>
+            </w:r>
+            <w:r>
+              <w:rPr>
+                <w:noProof/>
+                <w:webHidden/>
+              </w:rPr>
+              <w:fldChar w:fldCharType="end"/>
+            </w:r>
+          </w:hyperlink>
+        </w:p>
+        <w:p>
+          <w:pPr>
+            <w:pStyle w:val="TOC3"/>
+            <w:tabs>
+              <w:tab w:val="left" w:pos="1760"/>
+              <w:tab w:val="right" w:leader="dot" w:pos="9016"/>
+            </w:tabs>
+            <w:rPr>
+              <w:rFonts w:asciiTheme="minorHAnsi" w:eastAsiaTheme="minorEastAsia" w:hAnsiTheme="minorHAnsi"/>
+              <w:noProof/>
+              <w:sz w:val="22"/>
+              <w:lang w:eastAsia="en-GB"/>
+            </w:rPr>
+          </w:pPr>
+          <w:hyperlink w:anchor="_Toc124238780" w:history="1">
+            <w:r>
+              <w:rPr>
+                <w:rStyle w:val="Hyperlink"/>
+                <w:noProof/>
+                <w:lang w:val="lv-LV"/>
+              </w:rPr>
+              <w:t>2.5.1</w:t>
+            </w:r>
+            <w:r>
+              <w:rPr>
+                <w:rFonts w:asciiTheme="minorHAnsi" w:eastAsiaTheme="minorEastAsia" w:hAnsiTheme="minorHAnsi"/>
+                <w:noProof/>
+                <w:sz w:val="22"/>
+                <w:lang w:eastAsia="en-GB"/>
+              </w:rPr>
+              <w:tab/>
+            </w:r>
+            <w:r>
+              <w:rPr>
+                <w:rStyle w:val="Hyperlink"/>
+                <w:noProof/>
+                <w:lang w:val="lv-LV"/>
+              </w:rPr>
+              <w:t>Melnās kastes</w:t>
+            </w:r>
+            <w:r>
+              <w:rPr>
+                <w:noProof/>
+                <w:webHidden/>
+              </w:rPr>
+              <w:tab/>
+            </w:r>
+            <w:r>
+              <w:rPr>
+                <w:noProof/>
+                <w:webHidden/>
+              </w:rPr>
+              <w:fldChar w:fldCharType="begin"/>
+            </w:r>
+            <w:r>
+              <w:rPr>
+                <w:noProof/>
+                <w:webHidden/>
+              </w:rPr>
+              <w:instrText xml:space="preserve"> PAGEREF _Toc124238780 \h </w:instrText>
+            </w:r>
+            <w:r>
+              <w:rPr>
+                <w:noProof/>
+                <w:webHidden/>
+              </w:rPr>
+            </w:r>
+            <w:r>
+              <w:rPr>
+                <w:noProof/>
+                <w:webHidden/>
+              </w:rPr>
+              <w:fldChar w:fldCharType="separate"/>
+            </w:r>
+            <w:r>
+              <w:rPr>
+                <w:noProof/>
+                <w:webHidden/>
+              </w:rPr>
+              <w:t>8</w:t>
+            </w:r>
+            <w:r>
+              <w:rPr>
+                <w:noProof/>
+                <w:webHidden/>
+              </w:rPr>
+              <w:fldChar w:fldCharType="end"/>
+            </w:r>
+          </w:hyperlink>
+        </w:p>
+        <w:p>
+          <w:pPr>
+            <w:pStyle w:val="TOC3"/>
+            <w:tabs>
+              <w:tab w:val="left" w:pos="1760"/>
+              <w:tab w:val="right" w:leader="dot" w:pos="9016"/>
+            </w:tabs>
+            <w:rPr>
+              <w:rFonts w:asciiTheme="minorHAnsi" w:eastAsiaTheme="minorEastAsia" w:hAnsiTheme="minorHAnsi"/>
+              <w:noProof/>
+              <w:sz w:val="22"/>
+              <w:lang w:eastAsia="en-GB"/>
+            </w:rPr>
+          </w:pPr>
+          <w:hyperlink w:anchor="_Toc124238781" w:history="1">
+            <w:r>
+              <w:rPr>
+                <w:rStyle w:val="Hyperlink"/>
+                <w:noProof/>
+                <w:lang w:val="lv-LV"/>
+              </w:rPr>
+              <w:t>2.5.2</w:t>
+            </w:r>
+            <w:r>
+              <w:rPr>
+                <w:rFonts w:asciiTheme="minorHAnsi" w:eastAsiaTheme="minorEastAsia" w:hAnsiTheme="minorHAnsi"/>
+                <w:noProof/>
+                <w:sz w:val="22"/>
+                <w:lang w:eastAsia="en-GB"/>
+              </w:rPr>
+              <w:tab/>
+            </w:r>
+            <w:r>
+              <w:rPr>
+                <w:rStyle w:val="Hyperlink"/>
+                <w:noProof/>
+                <w:lang w:val="lv-LV"/>
+              </w:rPr>
+              <w:t>Baltās kastes</w:t>
+            </w:r>
+            <w:r>
+              <w:rPr>
+                <w:noProof/>
+                <w:webHidden/>
+              </w:rPr>
+              <w:tab/>
+            </w:r>
+            <w:r>
+              <w:rPr>
+                <w:noProof/>
+                <w:webHidden/>
+              </w:rPr>
+              <w:fldChar w:fldCharType="begin"/>
+            </w:r>
+            <w:r>
+              <w:rPr>
+                <w:noProof/>
+                <w:webHidden/>
+              </w:rPr>
+              <w:instrText xml:space="preserve"> PAGEREF _Toc124238781 \h </w:instrText>
+            </w:r>
+            <w:r>
+              <w:rPr>
+                <w:noProof/>
+                <w:webHidden/>
+              </w:rPr>
+            </w:r>
+            <w:r>
+              <w:rPr>
+                <w:noProof/>
+                <w:webHidden/>
+              </w:rPr>
+              <w:fldChar w:fldCharType="separate"/>
+            </w:r>
+            <w:r>
+              <w:rPr>
+                <w:noProof/>
+                <w:webHidden/>
+              </w:rPr>
+              <w:t>8</w:t>
+            </w:r>
+            <w:r>
+              <w:rPr>
+                <w:noProof/>
+                <w:webHidden/>
+              </w:rPr>
+              <w:fldChar w:fldCharType="end"/>
+            </w:r>
+          </w:hyperlink>
+        </w:p>
+        <w:p>
+          <w:pPr>
+            <w:pStyle w:val="TOC2"/>
+            <w:tabs>
+              <w:tab w:val="left" w:pos="1540"/>
+              <w:tab w:val="right" w:leader="dot" w:pos="9016"/>
+            </w:tabs>
+            <w:rPr>
+              <w:rFonts w:asciiTheme="minorHAnsi" w:eastAsiaTheme="minorEastAsia" w:hAnsiTheme="minorHAnsi"/>
+              <w:noProof/>
+              <w:sz w:val="22"/>
+              <w:lang w:eastAsia="en-GB"/>
+            </w:rPr>
+          </w:pPr>
+          <w:hyperlink w:anchor="_Toc124238782" w:history="1">
+            <w:r>
+              <w:rPr>
+                <w:rStyle w:val="Hyperlink"/>
+                <w:noProof/>
+                <w:lang w:val="lv-LV"/>
+              </w:rPr>
+              <w:t>2.6</w:t>
+            </w:r>
+            <w:r>
+              <w:rPr>
+                <w:rFonts w:asciiTheme="minorHAnsi" w:eastAsiaTheme="minorEastAsia" w:hAnsiTheme="minorHAnsi"/>
+                <w:noProof/>
+                <w:sz w:val="22"/>
+                <w:lang w:eastAsia="en-GB"/>
+              </w:rPr>
+              <w:tab/>
+            </w:r>
+            <w:r>
+              <w:rPr>
+                <w:rStyle w:val="Hyperlink"/>
+                <w:noProof/>
+                <w:lang w:val="lv-LV"/>
+              </w:rPr>
+              <w:t>Izstrādes rezultāts</w:t>
+            </w:r>
+            <w:r>
+              <w:rPr>
+                <w:noProof/>
+                <w:webHidden/>
+              </w:rPr>
+              <w:tab/>
+            </w:r>
+            <w:r>
+              <w:rPr>
+                <w:noProof/>
+                <w:webHidden/>
+              </w:rPr>
+              <w:fldChar w:fldCharType="begin"/>
+            </w:r>
+            <w:r>
+              <w:rPr>
+                <w:noProof/>
+                <w:webHidden/>
+              </w:rPr>
+              <w:instrText xml:space="preserve"> PAGEREF _Toc124238782 \h </w:instrText>
+            </w:r>
+            <w:r>
+              <w:rPr>
+                <w:noProof/>
+                <w:webHidden/>
+              </w:rPr>
+            </w:r>
+            <w:r>
+              <w:rPr>
+                <w:noProof/>
+                <w:webHidden/>
+              </w:rPr>
+              <w:fldChar w:fldCharType="separate"/>
+            </w:r>
+            <w:r>
+              <w:rPr>
+                <w:noProof/>
+                <w:webHidden/>
+              </w:rPr>
+              <w:t>8</w:t>
+            </w:r>
+            <w:r>
+              <w:rPr>
+                <w:noProof/>
+                <w:webHidden/>
+              </w:rPr>
+              <w:fldChar w:fldCharType="end"/>
+            </w:r>
+          </w:hyperlink>
+        </w:p>
+        <w:p>
+          <w:pPr>
+            <w:pStyle w:val="TOC3"/>
+            <w:tabs>
+              <w:tab w:val="left" w:pos="1760"/>
+              <w:tab w:val="right" w:leader="dot" w:pos="9016"/>
+            </w:tabs>
+            <w:rPr>
+              <w:rFonts w:asciiTheme="minorHAnsi" w:eastAsiaTheme="minorEastAsia" w:hAnsiTheme="minorHAnsi"/>
+              <w:noProof/>
+              <w:sz w:val="22"/>
+              <w:lang w:eastAsia="en-GB"/>
+            </w:rPr>
+          </w:pPr>
+          <w:hyperlink w:anchor="_Toc124238783" w:history="1">
+            <w:r>
+              <w:rPr>
+                <w:rStyle w:val="Hyperlink"/>
+                <w:noProof/>
+                <w:lang w:val="lv-LV"/>
+              </w:rPr>
+              <w:t>2.6.1</w:t>
+            </w:r>
+            <w:r>
+              <w:rPr>
+                <w:rFonts w:asciiTheme="minorHAnsi" w:eastAsiaTheme="minorEastAsia" w:hAnsiTheme="minorHAnsi"/>
+                <w:noProof/>
+                <w:sz w:val="22"/>
+                <w:lang w:eastAsia="en-GB"/>
+              </w:rPr>
+              <w:tab/>
+            </w:r>
+            <w:r>
+              <w:rPr>
+                <w:rStyle w:val="Hyperlink"/>
+                <w:noProof/>
+                <w:lang w:val="lv-LV"/>
+              </w:rPr>
+              <w:t>Iekšējās datnes</w:t>
+            </w:r>
+            <w:r>
+              <w:rPr>
+                <w:noProof/>
+                <w:webHidden/>
+              </w:rPr>
+              <w:tab/>
+            </w:r>
+            <w:r>
+              <w:rPr>
+                <w:noProof/>
+                <w:webHidden/>
+              </w:rPr>
+              <w:fldChar w:fldCharType="begin"/>
+            </w:r>
+            <w:r>
+              <w:rPr>
+                <w:noProof/>
+                <w:webHidden/>
+              </w:rPr>
+              <w:instrText xml:space="preserve"> PAGEREF _Toc124238783 \h </w:instrText>
+            </w:r>
+            <w:r>
+              <w:rPr>
+                <w:noProof/>
+                <w:webHidden/>
+              </w:rPr>
+            </w:r>
+            <w:r>
+              <w:rPr>
+                <w:noProof/>
+                <w:webHidden/>
+              </w:rPr>
+              <w:fldChar w:fldCharType="separate"/>
+            </w:r>
+            <w:r>
+              <w:rPr>
+                <w:noProof/>
+                <w:webHidden/>
+              </w:rPr>
+              <w:t>8</w:t>
+            </w:r>
+            <w:r>
+              <w:rPr>
+                <w:noProof/>
+                <w:webHidden/>
+              </w:rPr>
+              <w:fldChar w:fldCharType="end"/>
+            </w:r>
+          </w:hyperlink>
+        </w:p>
+        <w:p>
+          <w:pPr>
+            <w:pStyle w:val="TOC1"/>
+            <w:tabs>
+              <w:tab w:val="right" w:leader="dot" w:pos="9016"/>
+            </w:tabs>
+            <w:rPr>
+              <w:rFonts w:asciiTheme="minorHAnsi" w:eastAsiaTheme="minorEastAsia" w:hAnsiTheme="minorHAnsi"/>
+              <w:smallCaps w:val="0"/>
+              <w:noProof/>
+              <w:sz w:val="22"/>
+              <w:lang w:eastAsia="en-GB"/>
+            </w:rPr>
+          </w:pPr>
+          <w:hyperlink w:anchor="_Toc124238784" w:history="1">
+            <w:r>
+              <w:rPr>
+                <w:rStyle w:val="Hyperlink"/>
+                <w:noProof/>
+                <w:lang w:val="lv-LV"/>
+              </w:rPr>
+              <w:t>SECinājumi</w:t>
+            </w:r>
+            <w:r>
+              <w:rPr>
+                <w:noProof/>
+                <w:webHidden/>
+              </w:rPr>
+              <w:tab/>
+            </w:r>
+            <w:r>
+              <w:rPr>
+                <w:noProof/>
+                <w:webHidden/>
+              </w:rPr>
+              <w:fldChar w:fldCharType="begin"/>
+            </w:r>
+            <w:r>
+              <w:rPr>
+                <w:noProof/>
+                <w:webHidden/>
+              </w:rPr>
+              <w:instrText xml:space="preserve"> PAGEREF _Toc124238784 \h </w:instrText>
+            </w:r>
+            <w:r>
+              <w:rPr>
+                <w:noProof/>
+                <w:webHidden/>
+              </w:rPr>
+            </w:r>
+            <w:r>
+              <w:rPr>
+                <w:noProof/>
+                <w:webHidden/>
+              </w:rPr>
+              <w:fldChar w:fldCharType="separate"/>
+            </w:r>
+            <w:r>
+              <w:rPr>
+                <w:noProof/>
+                <w:webHidden/>
+              </w:rPr>
+              <w:t>9</w:t>
+            </w:r>
+            <w:r>
+              <w:rPr>
+                <w:noProof/>
+                <w:webHidden/>
+              </w:rPr>
+              <w:fldChar w:fldCharType="end"/>
+            </w:r>
+          </w:hyperlink>
+        </w:p>
+        <w:p>
+          <w:pPr>
+            <w:pStyle w:val="TOC1"/>
+            <w:tabs>
+              <w:tab w:val="right" w:leader="dot" w:pos="9016"/>
+            </w:tabs>
+            <w:rPr>
+              <w:rFonts w:asciiTheme="minorHAnsi" w:eastAsiaTheme="minorEastAsia" w:hAnsiTheme="minorHAnsi"/>
+              <w:smallCaps w:val="0"/>
+              <w:noProof/>
+              <w:sz w:val="22"/>
+              <w:lang w:eastAsia="en-GB"/>
+            </w:rPr>
+          </w:pPr>
+          <w:hyperlink w:anchor="_Toc124238785" w:history="1">
+            <w:r>
+              <w:rPr>
+                <w:rStyle w:val="Hyperlink"/>
+                <w:noProof/>
+                <w:lang w:val="lv-LV"/>
+              </w:rPr>
+              <w:t>LITERatūras sarakts</w:t>
+            </w:r>
+            <w:r>
+              <w:rPr>
+                <w:noProof/>
+                <w:webHidden/>
+              </w:rPr>
+              <w:tab/>
+            </w:r>
+            <w:r>
+              <w:rPr>
+                <w:noProof/>
+                <w:webHidden/>
+              </w:rPr>
+              <w:fldChar w:fldCharType="begin"/>
+            </w:r>
+            <w:r>
+              <w:rPr>
+                <w:noProof/>
+                <w:webHidden/>
+              </w:rPr>
+              <w:instrText xml:space="preserve"> PAGEREF _Toc124238785 \h </w:instrText>
+            </w:r>
+            <w:r>
+              <w:rPr>
+                <w:noProof/>
+                <w:webHidden/>
+              </w:rPr>
+            </w:r>
+            <w:r>
+              <w:rPr>
+                <w:noProof/>
+                <w:webHidden/>
+              </w:rPr>
+              <w:fldChar w:fldCharType="separate"/>
+            </w:r>
+            <w:r>
+              <w:rPr>
+                <w:noProof/>
+                <w:webHidden/>
+              </w:rPr>
+              <w:t>10</w:t>
+            </w:r>
+            <w:r>
+              <w:rPr>
+                <w:noProof/>
+                <w:webHidden/>
               </w:rPr>
               <w:fldChar w:fldCharType="end"/>
             </w:r>
@@ -1147,7 +3019,7 @@
           <w:lang w:val="lv-LV"/>
         </w:rPr>
       </w:pPr>
-      <w:bookmarkStart w:id="0" w:name="_Toc117848535"/>
+      <w:bookmarkStart w:id="0" w:name="_Toc124238756"/>
       <w:r>
         <w:rPr>
           <w:rFonts w:ascii="Times New Roman" w:hAnsi="Times New Roman" w:cs="Times New Roman"/>
@@ -1628,6 +3500,7 @@
           <w:lang w:val="lv-LV"/>
         </w:rPr>
       </w:pPr>
+      <w:bookmarkStart w:id="1" w:name="_Toc124238757"/>
       <w:proofErr w:type="gramStart"/>
       <w:r>
         <w:rPr>
@@ -1643,6 +3516,7 @@
         </w:rPr>
         <w:t xml:space="preserve"> tendences</w:t>
       </w:r>
+      <w:bookmarkEnd w:id="1"/>
     </w:p>
     <w:p>
       <w:pPr>
@@ -1682,12 +3556,14 @@
           <w:lang w:val="lv-LV"/>
         </w:rPr>
       </w:pPr>
+      <w:bookmarkStart w:id="2" w:name="_Toc124238758"/>
       <w:r>
         <w:rPr>
           <w:lang w:val="lv-LV"/>
         </w:rPr>
         <w:t>Esošā situācija</w:t>
       </w:r>
+      <w:bookmarkEnd w:id="2"/>
     </w:p>
     <w:p>
       <w:pPr>
@@ -1978,12 +3854,14 @@
           <w:lang w:val="lv-LV"/>
         </w:rPr>
       </w:pPr>
+      <w:bookmarkStart w:id="3" w:name="_Toc124238759"/>
       <w:r>
         <w:rPr>
           <w:lang w:val="lv-LV"/>
         </w:rPr>
         <w:t>Minimālais dizains</w:t>
       </w:r>
+      <w:bookmarkEnd w:id="3"/>
     </w:p>
     <w:p>
       <w:pPr>
@@ -2142,12 +4020,14 @@
           <w:lang w:val="lv-LV"/>
         </w:rPr>
       </w:pPr>
+      <w:bookmarkStart w:id="4" w:name="_Toc124238760"/>
       <w:r>
         <w:rPr>
           <w:lang w:val="lv-LV"/>
         </w:rPr>
         <w:t>Reaģējošs dizains</w:t>
       </w:r>
+      <w:bookmarkEnd w:id="4"/>
     </w:p>
     <w:p>
       <w:pPr>
@@ -2315,12 +4195,14 @@
           <w:lang w:val="lv-LV"/>
         </w:rPr>
       </w:pPr>
+      <w:bookmarkStart w:id="5" w:name="_Toc124238761"/>
       <w:r>
         <w:rPr>
           <w:lang w:val="lv-LV"/>
         </w:rPr>
         <w:t>Režģi</w:t>
       </w:r>
+      <w:bookmarkEnd w:id="5"/>
     </w:p>
     <w:p>
       <w:pPr>
@@ -2427,6 +4309,7 @@
           <w:lang w:val="lv-LV"/>
         </w:rPr>
       </w:pPr>
+      <w:bookmarkStart w:id="6" w:name="_Toc124238762"/>
       <w:r>
         <w:rPr>
           <w:lang w:val="lv-LV"/>
@@ -2439,6 +4322,7 @@
         </w:rPr>
         <w:t>videoklipi</w:t>
       </w:r>
+      <w:bookmarkEnd w:id="6"/>
     </w:p>
     <w:p>
       <w:pPr>
@@ -2519,6 +4403,7 @@
           <w:lang w:val="lv-LV"/>
         </w:rPr>
       </w:pPr>
+      <w:bookmarkStart w:id="7" w:name="_Toc124238763"/>
       <w:proofErr w:type="gramStart"/>
       <w:r>
         <w:rPr>
@@ -2533,6 +4418,7 @@
         </w:rPr>
         <w:t xml:space="preserve"> risinājumi</w:t>
       </w:r>
+      <w:bookmarkEnd w:id="7"/>
     </w:p>
     <w:p>
       <w:pPr>
@@ -2602,7 +4488,6 @@
     <w:p>
       <w:pPr>
         <w:rPr>
-          <w:color w:val="FF0000"/>
           <w:lang w:val="lv-LV"/>
         </w:rPr>
       </w:pPr>
@@ -2650,172 +4535,616 @@
         <w:rPr>
           <w:lang w:val="lv-LV"/>
         </w:rPr>
-        <w:t xml:space="preserve"> izstrādē ir jāiekļauj šīs tendences, un </w:t>
+        <w:t xml:space="preserve"> izstrādē i</w:t>
+      </w:r>
+      <w:r>
+        <w:rPr>
+          <w:lang w:val="lv-LV"/>
+        </w:rPr>
+        <w:t>r jāiekļauj šīs tendences, un jā</w:t>
+      </w:r>
+      <w:r>
+        <w:rPr>
+          <w:lang w:val="lv-LV"/>
+        </w:rPr>
+        <w:t>izmanto to funkcionalitāte, mājas lapas veiktspējas uzlabošanai</w:t>
+      </w:r>
+      <w:r>
+        <w:rPr>
+          <w:lang w:val="lv-LV"/>
+        </w:rPr>
+        <w:t>.</w:t>
+      </w:r>
+      <w:r>
+        <w:rPr>
+          <w:lang w:val="lv-LV"/>
+        </w:rPr>
+        <w:t xml:space="preserve"> </w:t>
+      </w:r>
+      <w:proofErr w:type="gramStart"/>
+      <w:r>
+        <w:rPr>
+          <w:lang w:val="lv-LV"/>
+        </w:rPr>
+        <w:t>Mājas lapas</w:t>
+      </w:r>
+      <w:proofErr w:type="gramEnd"/>
+      <w:r>
+        <w:rPr>
+          <w:lang w:val="lv-LV"/>
+        </w:rPr>
+        <w:t xml:space="preserve"> krāsu kontrastiem ir jābūt redzamiem un izvēlēti izmantot lielākoties pelēkos toņu krāsas elementu attēlošanai.</w:t>
+      </w:r>
+    </w:p>
+    <w:p>
+      <w:pPr>
+        <w:pStyle w:val="Heading1"/>
+        <w:rPr>
+          <w:lang w:val="lv-LV"/>
+        </w:rPr>
+      </w:pPr>
+      <w:bookmarkStart w:id="8" w:name="_Toc124238764"/>
+      <w:proofErr w:type="gramStart"/>
+      <w:r>
+        <w:rPr>
+          <w:lang w:val="lv-LV"/>
+        </w:rPr>
+        <w:lastRenderedPageBreak/>
+        <w:t>Mājas lapas</w:t>
+      </w:r>
+      <w:proofErr w:type="gramEnd"/>
+      <w:r>
+        <w:rPr>
+          <w:lang w:val="lv-LV"/>
+        </w:rPr>
+        <w:t xml:space="preserve"> izstrāde</w:t>
+      </w:r>
+      <w:bookmarkEnd w:id="8"/>
+    </w:p>
+    <w:p>
+      <w:pPr>
+        <w:rPr>
+          <w:lang w:val="lv-LV"/>
+        </w:rPr>
+      </w:pPr>
+      <w:r>
+        <w:rPr>
+          <w:lang w:val="lv-LV"/>
+        </w:rPr>
+        <w:t>Turpmākās sadaļās tiks aplūkots</w:t>
+      </w:r>
+      <w:commentRangeStart w:id="9"/>
+      <w:r>
+        <w:rPr>
+          <w:lang w:val="lv-LV"/>
+        </w:rPr>
+        <w:t xml:space="preserve">, kā </w:t>
+      </w:r>
+      <w:proofErr w:type="gramStart"/>
+      <w:r>
+        <w:rPr>
+          <w:lang w:val="lv-LV"/>
+        </w:rPr>
+        <w:t>mājas lapas</w:t>
+      </w:r>
+      <w:proofErr w:type="gramEnd"/>
+      <w:r>
+        <w:rPr>
+          <w:lang w:val="lv-LV"/>
+        </w:rPr>
+        <w:t xml:space="preserve"> izstrādes mērķis, mērķauditorija, informācijas ieguve un apstrāde, tīmekļa</w:t>
+      </w:r>
+      <w:commentRangeEnd w:id="9"/>
+      <w:r>
+        <w:rPr>
+          <w:rStyle w:val="CommentReference"/>
+        </w:rPr>
+        <w:commentReference w:id="9"/>
+      </w:r>
+    </w:p>
+    <w:p>
+      <w:pPr>
+        <w:pStyle w:val="Heading2"/>
+        <w:rPr>
+          <w:lang w:val="lv-LV"/>
+        </w:rPr>
+      </w:pPr>
+      <w:bookmarkStart w:id="10" w:name="_Toc124238765"/>
+      <w:r>
+        <w:rPr>
+          <w:lang w:val="lv-LV"/>
+        </w:rPr>
+        <w:t>Mērķis un mērķauditorija</w:t>
+      </w:r>
+      <w:bookmarkEnd w:id="10"/>
+    </w:p>
+    <w:p>
+      <w:pPr>
+        <w:rPr>
+          <w:lang w:val="lv-LV"/>
+        </w:rPr>
+      </w:pPr>
+      <w:proofErr w:type="gramStart"/>
+      <w:r>
+        <w:rPr>
+          <w:lang w:val="lv-LV"/>
+        </w:rPr>
+        <w:t>Mājas lapa</w:t>
+      </w:r>
+      <w:proofErr w:type="gramEnd"/>
+      <w:r>
+        <w:rPr>
+          <w:lang w:val="lv-LV"/>
+        </w:rPr>
+        <w:t xml:space="preserve"> </w:t>
+      </w:r>
+      <w:r>
+        <w:rPr>
+          <w:lang w:val="lv-LV"/>
+        </w:rPr>
+        <w:t>izstrādes</w:t>
+      </w:r>
+      <w:r>
+        <w:rPr>
+          <w:lang w:val="lv-LV"/>
+        </w:rPr>
+        <w:t xml:space="preserve"> galvenais</w:t>
+      </w:r>
+      <w:r>
+        <w:rPr>
+          <w:lang w:val="lv-LV"/>
+        </w:rPr>
+        <w:t xml:space="preserve"> mērķis ir </w:t>
       </w:r>
       <w:proofErr w:type="spellStart"/>
       <w:r>
         <w:rPr>
           <w:lang w:val="lv-LV"/>
         </w:rPr>
-        <w:t>jaizmanto</w:t>
+        <w:t>eIKT</w:t>
       </w:r>
       <w:proofErr w:type="spellEnd"/>
       <w:r>
         <w:rPr>
           <w:lang w:val="lv-LV"/>
         </w:rPr>
-        <w:t xml:space="preserve"> to funkcionalitāte, mājas lapas veiktspējas uzlabošanai</w:t>
-      </w:r>
-      <w:r>
-        <w:rPr>
-          <w:lang w:val="lv-LV"/>
-        </w:rPr>
-        <w:t>.</w:t>
-      </w:r>
-      <w:r>
-        <w:rPr>
-          <w:color w:val="FF0000"/>
+        <w:t xml:space="preserve"> pakalpojumu un produktu tirdzniecība interneta vietn</w:t>
+      </w:r>
+      <w:r>
+        <w:rPr>
+          <w:lang w:val="lv-LV"/>
+        </w:rPr>
+        <w:t>ē. Papildus šim mērķim ir izveidoti papildus mazāki mē</w:t>
+      </w:r>
+      <w:bookmarkStart w:id="11" w:name="_GoBack"/>
+      <w:bookmarkEnd w:id="11"/>
+      <w:r>
+        <w:rPr>
+          <w:lang w:val="lv-LV"/>
+        </w:rPr>
+        <w:t xml:space="preserve">rķī, kuri palīdz sekmēt, </w:t>
+      </w:r>
+      <w:r>
+        <w:rPr>
+          <w:lang w:val="lv-LV"/>
+        </w:rPr>
+        <w:t>tīmekļa</w:t>
+      </w:r>
+      <w:r>
+        <w:rPr>
+          <w:lang w:val="lv-LV"/>
+        </w:rPr>
+        <w:t xml:space="preserve"> vietnes apmeklētamību, piesaistot apmeklētājus ar papildus raktiem un informāciju par un ap dažādiem </w:t>
+      </w:r>
+      <w:proofErr w:type="spellStart"/>
+      <w:r>
+        <w:rPr>
+          <w:lang w:val="lv-LV"/>
+        </w:rPr>
+        <w:t>eIKT</w:t>
+      </w:r>
+      <w:proofErr w:type="spellEnd"/>
+      <w:r>
+        <w:rPr>
+          <w:lang w:val="lv-LV"/>
+        </w:rPr>
+        <w:t xml:space="preserve"> pakalpojumiem un produktiem. </w:t>
+      </w:r>
+      <w:r>
+        <w:rPr>
+          <w:lang w:val="lv-LV"/>
+        </w:rPr>
+        <w:t xml:space="preserve">Tīmekļa vietnes </w:t>
+      </w:r>
+    </w:p>
+    <w:p>
+      <w:pPr>
+        <w:pStyle w:val="Heading2"/>
+        <w:rPr>
+          <w:lang w:val="lv-LV"/>
+        </w:rPr>
+      </w:pPr>
+      <w:bookmarkStart w:id="12" w:name="_Toc124238766"/>
+      <w:r>
+        <w:rPr>
+          <w:lang w:val="lv-LV"/>
+        </w:rPr>
+        <w:t>Izstrādes sagatavo</w:t>
+      </w:r>
+      <w:r>
+        <w:rPr>
+          <w:lang w:val="lv-LV"/>
+        </w:rPr>
+        <w:t>šana un</w:t>
+      </w:r>
+      <w:r>
+        <w:rPr>
+          <w:lang w:val="lv-LV"/>
+        </w:rPr>
+        <w:t xml:space="preserve"> plānošana</w:t>
+      </w:r>
+      <w:bookmarkEnd w:id="12"/>
+      <w:r>
+        <w:rPr>
           <w:lang w:val="lv-LV"/>
         </w:rPr>
         <w:t xml:space="preserve"> </w:t>
       </w:r>
-      <w:r>
-        <w:rPr>
-          <w:color w:val="FF0000"/>
+    </w:p>
+    <w:p>
+      <w:pPr>
+        <w:pStyle w:val="Heading3"/>
+        <w:rPr>
+          <w:lang w:val="lv-LV"/>
+        </w:rPr>
+      </w:pPr>
+      <w:bookmarkStart w:id="13" w:name="_Toc124238767"/>
+      <w:r>
+        <w:rPr>
+          <w:lang w:val="lv-LV"/>
+        </w:rPr>
+        <w:t>Navigācija un struktūra</w:t>
+      </w:r>
+      <w:bookmarkEnd w:id="13"/>
+    </w:p>
+    <w:p>
+      <w:pPr>
+        <w:pStyle w:val="Heading3"/>
+        <w:rPr>
+          <w:lang w:val="lv-LV"/>
+        </w:rPr>
+      </w:pPr>
+      <w:bookmarkStart w:id="14" w:name="_Toc124238768"/>
+      <w:r>
+        <w:rPr>
+          <w:lang w:val="lv-LV"/>
+        </w:rPr>
+        <w:t>Dizains</w:t>
+      </w:r>
+      <w:bookmarkEnd w:id="14"/>
+    </w:p>
+    <w:p>
+      <w:pPr>
+        <w:pStyle w:val="Heading3"/>
+        <w:rPr>
+          <w:lang w:val="lv-LV"/>
+        </w:rPr>
+      </w:pPr>
+      <w:bookmarkStart w:id="15" w:name="_Toc124238769"/>
+      <w:r>
+        <w:rPr>
+          <w:lang w:val="lv-LV"/>
+        </w:rPr>
+        <w:t>Funkcionalitāte</w:t>
+      </w:r>
+      <w:bookmarkEnd w:id="15"/>
+    </w:p>
+    <w:p>
+      <w:pPr>
+        <w:pStyle w:val="Heading3"/>
+        <w:rPr>
+          <w:lang w:val="lv-LV"/>
+        </w:rPr>
+      </w:pPr>
+      <w:bookmarkStart w:id="16" w:name="_Toc124238770"/>
+      <w:r>
+        <w:rPr>
+          <w:lang w:val="lv-LV"/>
+        </w:rPr>
+        <w:t>Ātrdarbība</w:t>
+      </w:r>
+      <w:bookmarkEnd w:id="16"/>
+    </w:p>
+    <w:p>
+      <w:pPr>
+        <w:pStyle w:val="Heading2"/>
+        <w:rPr>
+          <w:lang w:val="lv-LV"/>
+        </w:rPr>
+      </w:pPr>
+      <w:bookmarkStart w:id="17" w:name="_Toc124238771"/>
+      <w:r>
+        <w:rPr>
+          <w:rStyle w:val="CommentReference"/>
+          <w:rFonts w:ascii="Times New Roman" w:eastAsiaTheme="minorHAnsi" w:hAnsi="Times New Roman" w:cstheme="minorBidi"/>
+          <w:b w:val="0"/>
+        </w:rPr>
+        <w:commentReference w:id="18"/>
+      </w:r>
+      <w:r>
+        <w:rPr>
+          <w:lang w:val="lv-LV"/>
+        </w:rPr>
+        <w:t>Izmantotās tehnoloģijas</w:t>
+      </w:r>
+      <w:bookmarkEnd w:id="17"/>
+    </w:p>
+    <w:p>
+      <w:pPr>
+        <w:pStyle w:val="Heading3"/>
+        <w:rPr>
+          <w:lang w:val="lv-LV"/>
+        </w:rPr>
+      </w:pPr>
+      <w:bookmarkStart w:id="19" w:name="_Toc124238772"/>
+      <w:r>
+        <w:rPr>
+          <w:lang w:val="lv-LV"/>
+        </w:rPr>
+        <w:t>HTML 5</w:t>
+      </w:r>
+      <w:bookmarkEnd w:id="19"/>
+    </w:p>
+    <w:p>
+      <w:pPr>
+        <w:pStyle w:val="Heading3"/>
+        <w:rPr>
+          <w:lang w:val="lv-LV"/>
+        </w:rPr>
+      </w:pPr>
+      <w:bookmarkStart w:id="20" w:name="_Toc124238773"/>
+      <w:r>
+        <w:rPr>
+          <w:lang w:val="lv-LV"/>
+        </w:rPr>
+        <w:t>CSS 3</w:t>
+      </w:r>
+      <w:bookmarkEnd w:id="20"/>
+    </w:p>
+    <w:p>
+      <w:pPr>
+        <w:pStyle w:val="Heading3"/>
+        <w:rPr>
+          <w:lang w:val="lv-LV"/>
+        </w:rPr>
+      </w:pPr>
+      <w:bookmarkStart w:id="21" w:name="_Toc124238774"/>
+      <w:r>
+        <w:rPr>
+          <w:lang w:val="lv-LV"/>
+        </w:rPr>
+        <w:t>JAVASCRIPT</w:t>
+      </w:r>
+      <w:bookmarkEnd w:id="21"/>
+    </w:p>
+    <w:p>
+      <w:pPr>
+        <w:pStyle w:val="Heading3"/>
+        <w:rPr>
+          <w:lang w:val="lv-LV"/>
+        </w:rPr>
+      </w:pPr>
+      <w:bookmarkStart w:id="22" w:name="_Toc124238775"/>
+      <w:r>
+        <w:rPr>
+          <w:lang w:val="lv-LV"/>
+        </w:rPr>
+        <w:t>Ārējās</w:t>
+      </w:r>
+      <w:r>
+        <w:rPr>
+          <w:lang w:val="lv-LV"/>
+        </w:rPr>
+        <w:t xml:space="preserve"> pakotnes</w:t>
+      </w:r>
+      <w:bookmarkEnd w:id="22"/>
+    </w:p>
+    <w:p>
+      <w:pPr>
+        <w:pStyle w:val="Heading2"/>
+        <w:rPr>
+          <w:lang w:val="lv-LV"/>
+        </w:rPr>
+      </w:pPr>
+      <w:bookmarkStart w:id="23" w:name="_Toc124238776"/>
+      <w:bookmarkEnd w:id="23"/>
+      <w:r>
+        <w:rPr>
+          <w:lang w:val="lv-LV"/>
+        </w:rPr>
+        <w:t>Ievietotā informācija</w:t>
+      </w:r>
+    </w:p>
+    <w:p>
+      <w:pPr>
+        <w:pStyle w:val="Heading3"/>
+        <w:rPr>
+          <w:lang w:val="lv-LV"/>
+        </w:rPr>
+      </w:pPr>
+      <w:bookmarkStart w:id="24" w:name="_Toc124238777"/>
+      <w:proofErr w:type="spellStart"/>
+      <w:r>
+        <w:rPr>
+          <w:lang w:val="lv-LV"/>
+        </w:rPr>
+        <w:lastRenderedPageBreak/>
+        <w:t>Heading</w:t>
+      </w:r>
+      <w:proofErr w:type="spellEnd"/>
+      <w:r>
+        <w:rPr>
           <w:lang w:val="lv-LV"/>
         </w:rPr>
         <w:t xml:space="preserve"> </w:t>
       </w:r>
-      <w:commentRangeStart w:id="1"/>
-      <w:r>
-        <w:rPr>
-          <w:color w:val="FF0000"/>
-          <w:lang w:val="lv-LV"/>
-        </w:rPr>
-        <w:t xml:space="preserve">Un šīs tendences kaut kas vēl jāpamurgo </w:t>
-      </w:r>
-      <w:commentRangeEnd w:id="1"/>
+      <w:r>
+        <w:rPr>
+          <w:lang w:val="lv-LV"/>
+        </w:rPr>
+        <w:t>2.1.2</w:t>
+      </w:r>
+      <w:bookmarkEnd w:id="24"/>
+    </w:p>
+    <w:p>
+      <w:pPr>
+        <w:pStyle w:val="Heading3"/>
+        <w:rPr>
+          <w:lang w:val="lv-LV"/>
+        </w:rPr>
+      </w:pPr>
+      <w:bookmarkStart w:id="25" w:name="_Toc124238778"/>
+      <w:proofErr w:type="spellStart"/>
+      <w:r>
+        <w:rPr>
+          <w:lang w:val="lv-LV"/>
+        </w:rPr>
+        <w:t>Heading</w:t>
+      </w:r>
+      <w:proofErr w:type="spellEnd"/>
+      <w:r>
+        <w:rPr>
+          <w:lang w:val="lv-LV"/>
+        </w:rPr>
+        <w:t xml:space="preserve"> </w:t>
+      </w:r>
+      <w:r>
+        <w:rPr>
+          <w:lang w:val="lv-LV"/>
+        </w:rPr>
+        <w:t>2.1.2</w:t>
+      </w:r>
+      <w:bookmarkEnd w:id="25"/>
+    </w:p>
+    <w:p>
+      <w:pPr>
+        <w:pStyle w:val="Heading2"/>
+        <w:rPr>
+          <w:lang w:val="lv-LV"/>
+        </w:rPr>
+      </w:pPr>
+      <w:bookmarkStart w:id="26" w:name="_Toc124238779"/>
+      <w:r>
+        <w:rPr>
+          <w:lang w:val="lv-LV"/>
+        </w:rPr>
+        <w:t>Atkļūdošana</w:t>
+      </w:r>
+      <w:bookmarkEnd w:id="26"/>
+      <w:r>
+        <w:rPr>
+          <w:lang w:val="lv-LV"/>
+        </w:rPr>
+        <w:t xml:space="preserve"> </w:t>
+      </w:r>
+    </w:p>
+    <w:p>
+      <w:pPr>
+        <w:pStyle w:val="Heading3"/>
+        <w:rPr>
+          <w:lang w:val="lv-LV"/>
+        </w:rPr>
+      </w:pPr>
+      <w:bookmarkStart w:id="27" w:name="_Toc124238780"/>
+      <w:r>
+        <w:rPr>
+          <w:lang w:val="lv-LV"/>
+        </w:rPr>
+        <w:t>Melnās kastes</w:t>
+      </w:r>
+      <w:bookmarkEnd w:id="27"/>
+    </w:p>
+    <w:p>
+      <w:pPr>
+        <w:pStyle w:val="Heading3"/>
+        <w:rPr>
+          <w:lang w:val="lv-LV"/>
+        </w:rPr>
+      </w:pPr>
+      <w:bookmarkStart w:id="28" w:name="_Toc124238781"/>
+      <w:r>
+        <w:rPr>
+          <w:lang w:val="lv-LV"/>
+        </w:rPr>
+        <w:t>Baltās kastes</w:t>
+      </w:r>
+      <w:bookmarkEnd w:id="28"/>
+    </w:p>
+    <w:p>
+      <w:pPr>
+        <w:pStyle w:val="Heading2"/>
+        <w:rPr>
+          <w:lang w:val="lv-LV"/>
+        </w:rPr>
+      </w:pPr>
+      <w:bookmarkStart w:id="29" w:name="_Toc124238782"/>
+      <w:r>
+        <w:rPr>
+          <w:lang w:val="lv-LV"/>
+        </w:rPr>
+        <w:t>Izstrādes rezultāts</w:t>
+      </w:r>
+      <w:bookmarkEnd w:id="29"/>
+    </w:p>
+    <w:p>
+      <w:pPr>
+        <w:pStyle w:val="Heading3"/>
+        <w:rPr>
+          <w:lang w:val="lv-LV"/>
+        </w:rPr>
+      </w:pPr>
+      <w:bookmarkStart w:id="30" w:name="_Toc124238783"/>
+      <w:commentRangeStart w:id="31"/>
+      <w:r>
+        <w:rPr>
+          <w:lang w:val="lv-LV"/>
+        </w:rPr>
+        <w:t>Iekšējās datnes</w:t>
+      </w:r>
+      <w:bookmarkEnd w:id="30"/>
+      <w:commentRangeEnd w:id="31"/>
       <w:r>
         <w:rPr>
           <w:rStyle w:val="CommentReference"/>
-          <w:color w:val="FF0000"/>
-        </w:rPr>
-        <w:commentReference w:id="1"/>
-      </w:r>
-      <w:r>
-        <w:rPr>
-          <w:color w:val="FF0000"/>
-          <w:lang w:val="lv-LV"/>
-        </w:rPr>
-        <w:t xml:space="preserve">kaut kas par krāsām iekļaujot </w:t>
-      </w:r>
-      <w:proofErr w:type="gramStart"/>
-      <w:r>
-        <w:rPr>
-          <w:color w:val="FF0000"/>
-          <w:lang w:val="lv-LV"/>
-        </w:rPr>
-        <w:t>mājas lapas</w:t>
-      </w:r>
-      <w:proofErr w:type="gramEnd"/>
-      <w:r>
-        <w:rPr>
-          <w:color w:val="FF0000"/>
-          <w:lang w:val="lv-LV"/>
-        </w:rPr>
-        <w:t xml:space="preserve"> izstrādē</w:t>
-      </w:r>
-    </w:p>
-    <w:p>
-      <w:pPr>
-        <w:pStyle w:val="Heading1"/>
-        <w:rPr>
-          <w:lang w:val="lv-LV"/>
-        </w:rPr>
-      </w:pPr>
-      <w:bookmarkStart w:id="2" w:name="_Toc117848539"/>
+          <w:rFonts w:ascii="Times New Roman" w:eastAsiaTheme="minorHAnsi" w:hAnsi="Times New Roman" w:cstheme="minorBidi"/>
+          <w:b w:val="0"/>
+        </w:rPr>
+        <w:commentReference w:id="31"/>
+      </w:r>
+    </w:p>
+    <w:p>
+      <w:pPr>
+        <w:pStyle w:val="Title"/>
+        <w:rPr>
+          <w:lang w:val="lv-LV"/>
+        </w:rPr>
+      </w:pPr>
+      <w:bookmarkStart w:id="32" w:name="_Toc124238784"/>
       <w:r>
         <w:rPr>
           <w:lang w:val="lv-LV"/>
         </w:rPr>
         <w:lastRenderedPageBreak/>
-        <w:t>Mājas lapas izstrāde</w:t>
-      </w:r>
-      <w:bookmarkStart w:id="3" w:name="_GoBack"/>
-      <w:bookmarkEnd w:id="2"/>
-      <w:bookmarkEnd w:id="3"/>
-    </w:p>
-    <w:p>
-      <w:pPr>
-        <w:pStyle w:val="Heading2"/>
-        <w:rPr>
-          <w:lang w:val="lv-LV"/>
-        </w:rPr>
-      </w:pPr>
-      <w:bookmarkStart w:id="4" w:name="_Toc117848540"/>
-      <w:proofErr w:type="spellStart"/>
-      <w:r>
-        <w:rPr>
-          <w:lang w:val="lv-LV"/>
-        </w:rPr>
-        <w:t>Heading</w:t>
-      </w:r>
-      <w:proofErr w:type="spellEnd"/>
-      <w:r>
-        <w:rPr>
-          <w:lang w:val="lv-LV"/>
-        </w:rPr>
-        <w:t xml:space="preserve"> 2.2</w:t>
-      </w:r>
-      <w:bookmarkEnd w:id="4"/>
-    </w:p>
-    <w:p>
-      <w:pPr>
-        <w:pStyle w:val="Heading3"/>
-        <w:rPr>
-          <w:lang w:val="lv-LV"/>
-        </w:rPr>
-      </w:pPr>
-      <w:bookmarkStart w:id="5" w:name="_Toc117848541"/>
-      <w:proofErr w:type="spellStart"/>
-      <w:r>
-        <w:rPr>
-          <w:lang w:val="lv-LV"/>
-        </w:rPr>
-        <w:t>Heading</w:t>
-      </w:r>
-      <w:proofErr w:type="spellEnd"/>
-      <w:r>
-        <w:rPr>
-          <w:lang w:val="lv-LV"/>
-        </w:rPr>
-        <w:t xml:space="preserve"> 3.2</w:t>
-      </w:r>
-      <w:bookmarkEnd w:id="5"/>
-    </w:p>
-    <w:p>
-      <w:pPr>
-        <w:pStyle w:val="Heading3"/>
-        <w:rPr>
-          <w:lang w:val="lv-LV"/>
-        </w:rPr>
-      </w:pPr>
-      <w:bookmarkStart w:id="6" w:name="_Toc117848542"/>
-      <w:proofErr w:type="spellStart"/>
-      <w:r>
-        <w:rPr>
-          <w:lang w:val="lv-LV"/>
-        </w:rPr>
-        <w:t>Heading</w:t>
-      </w:r>
-      <w:proofErr w:type="spellEnd"/>
-      <w:r>
-        <w:rPr>
-          <w:lang w:val="lv-LV"/>
-        </w:rPr>
-        <w:t xml:space="preserve"> 3.3</w:t>
-      </w:r>
-      <w:bookmarkEnd w:id="6"/>
+        <w:t>SECinājumi</w:t>
+      </w:r>
+      <w:bookmarkEnd w:id="32"/>
+    </w:p>
+    <w:p>
+      <w:pPr>
+        <w:rPr>
+          <w:lang w:val="lv-LV"/>
+        </w:rPr>
+      </w:pPr>
     </w:p>
     <w:p>
       <w:pPr>
@@ -2844,6 +5173,7 @@
           <w:lang w:val="lv-LV"/>
         </w:rPr>
       </w:pPr>
+      <w:bookmarkStart w:id="33" w:name="_Toc124238785"/>
       <w:r>
         <w:rPr>
           <w:lang w:val="lv-LV"/>
@@ -2851,6 +5181,7 @@
         <w:lastRenderedPageBreak/>
         <w:t>LITERatūras sarakts</w:t>
       </w:r>
+      <w:bookmarkEnd w:id="33"/>
     </w:p>
     <w:p>
       <w:pPr>
@@ -3039,7 +5370,7 @@
 
 <file path=word/comments.xml><?xml version="1.0" encoding="utf-8"?>
 <w:comments xmlns:wpc="http://schemas.microsoft.com/office/word/2010/wordprocessingCanvas" xmlns:cx="http://schemas.microsoft.com/office/drawing/2014/chartex" xmlns:cx1="http://schemas.microsoft.com/office/drawing/2015/9/8/chartex" xmlns:mc="http://schemas.openxmlformats.org/markup-compatibility/2006" xmlns:o="urn:schemas-microsoft-com:office:office" xmlns:r="http://schemas.openxmlformats.org/officeDocument/2006/relationships" xmlns:m="http://schemas.openxmlformats.org/officeDocument/2006/math" xmlns:v="urn:schemas-microsoft-com:vml" xmlns:wp14="http://schemas.microsoft.com/office/word/2010/wordprocessingDrawing" xmlns:wp="http://schemas.openxmlformats.org/drawingml/2006/wordprocessingDrawing" xmlns:w10="urn:schemas-microsoft-com:office:word" xmlns:w="http://schemas.openxmlformats.org/wordprocessingml/2006/main" xmlns:w14="http://schemas.microsoft.com/office/word/2010/wordml" xmlns:w15="http://schemas.microsoft.com/office/word/2012/wordml" xmlns:w16se="http://schemas.microsoft.com/office/word/2015/wordml/symex" xmlns:wpg="http://schemas.microsoft.com/office/word/2010/wordprocessingGroup" xmlns:wpi="http://schemas.microsoft.com/office/word/2010/wordprocessingInk" xmlns:wne="http://schemas.microsoft.com/office/word/2006/wordml" xmlns:wps="http://schemas.microsoft.com/office/word/2010/wordprocessingShape" mc:Ignorable="w14 w15 w16se wp14">
-  <w:comment w:id="1" w:author="Davis" w:date="2023-01-09T14:06:00Z" w:initials="D">
+  <w:comment w:id="9" w:author="Davis" w:date="2023-01-10T10:04:00Z" w:initials="D">
     <w:p>
       <w:pPr>
         <w:pStyle w:val="CommentText"/>
@@ -3052,7 +5383,7 @@
       </w:r>
       <w:proofErr w:type="spellStart"/>
       <w:r>
-        <w:t>Pielikt</w:t>
+        <w:t>Apakšsadaļas</w:t>
       </w:r>
       <w:proofErr w:type="spellEnd"/>
       <w:r>
@@ -3060,14 +5391,71 @@
       </w:r>
       <w:proofErr w:type="spellStart"/>
       <w:r>
-        <w:t>klāt</w:t>
+        <w:t>nosaukumus</w:t>
       </w:r>
       <w:proofErr w:type="spellEnd"/>
+    </w:p>
+  </w:comment>
+  <w:comment w:id="18" w:author="Davis" w:date="2023-01-10T10:22:00Z" w:initials="D">
+    <w:p>
+      <w:pPr>
+        <w:pStyle w:val="CommentText"/>
+      </w:pPr>
+      <w:r>
+        <w:rPr>
+          <w:rStyle w:val="CommentReference"/>
+        </w:rPr>
+        <w:annotationRef/>
+      </w:r>
+      <w:proofErr w:type="spellStart"/>
+      <w:r>
+        <w:t>Vel</w:t>
+      </w:r>
+      <w:proofErr w:type="spellEnd"/>
+      <w:r>
+        <w:t xml:space="preserve"> pa </w:t>
+      </w:r>
+      <w:proofErr w:type="spellStart"/>
+      <w:r>
+        <w:t>vidu</w:t>
+      </w:r>
+      <w:proofErr w:type="spellEnd"/>
       <w:r>
         <w:t xml:space="preserve"> </w:t>
       </w:r>
       <w:proofErr w:type="spellStart"/>
       <w:r>
+        <w:t>stadijas</w:t>
+      </w:r>
+      <w:proofErr w:type="spellEnd"/>
+    </w:p>
+    <w:p>
+      <w:pPr>
+        <w:pStyle w:val="CommentText"/>
+      </w:pPr>
+    </w:p>
+  </w:comment>
+  <w:comment w:id="31" w:author="Davis" w:date="2023-01-10T10:27:00Z" w:initials="D">
+    <w:p>
+      <w:pPr>
+        <w:pStyle w:val="CommentText"/>
+      </w:pPr>
+      <w:r>
+        <w:rPr>
+          <w:rStyle w:val="CommentReference"/>
+        </w:rPr>
+        <w:annotationRef/>
+      </w:r>
+      <w:proofErr w:type="spellStart"/>
+      <w:r>
+        <w:t>Jābūt</w:t>
+      </w:r>
+      <w:proofErr w:type="spellEnd"/>
+      <w:r>
+        <w:t xml:space="preserve"> </w:t>
+      </w:r>
+      <w:proofErr w:type="spellStart"/>
+      <w:r>
         <w:t>vēl</w:t>
       </w:r>
       <w:proofErr w:type="spellEnd"/>
@@ -3076,7 +5464,7 @@
       </w:r>
       <w:proofErr w:type="spellStart"/>
       <w:r>
-        <w:t>dažus</w:t>
+        <w:t>vienam</w:t>
       </w:r>
       <w:proofErr w:type="spellEnd"/>
       <w:r>
@@ -3084,14 +5472,9 @@
       </w:r>
       <w:proofErr w:type="spellStart"/>
       <w:r>
-        <w:t>paragrāfus</w:t>
+        <w:t>apakšvirsraktsam</w:t>
       </w:r>
       <w:proofErr w:type="spellEnd"/>
-    </w:p>
-    <w:p>
-      <w:pPr>
-        <w:pStyle w:val="CommentText"/>
-      </w:pPr>
     </w:p>
   </w:comment>
 </w:comments>
@@ -3099,7 +5482,9 @@
 
 <file path=word/commentsExtended.xml><?xml version="1.0" encoding="utf-8"?>
 <w15:commentsEx xmlns:wpc="http://schemas.microsoft.com/office/word/2010/wordprocessingCanvas" xmlns:cx="http://schemas.microsoft.com/office/drawing/2014/chartex" xmlns:cx1="http://schemas.microsoft.com/office/drawing/2015/9/8/chartex" xmlns:mc="http://schemas.openxmlformats.org/markup-compatibility/2006" xmlns:o="urn:schemas-microsoft-com:office:office" xmlns:r="http://schemas.openxmlformats.org/officeDocument/2006/relationships" xmlns:m="http://schemas.openxmlformats.org/officeDocument/2006/math" xmlns:v="urn:schemas-microsoft-com:vml" xmlns:wp14="http://schemas.microsoft.com/office/word/2010/wordprocessingDrawing" xmlns:wp="http://schemas.openxmlformats.org/drawingml/2006/wordprocessingDrawing" xmlns:w10="urn:schemas-microsoft-com:office:word" xmlns:w="http://schemas.openxmlformats.org/wordprocessingml/2006/main" xmlns:w14="http://schemas.microsoft.com/office/word/2010/wordml" xmlns:w15="http://schemas.microsoft.com/office/word/2012/wordml" xmlns:w16se="http://schemas.microsoft.com/office/word/2015/wordml/symex" xmlns:wpg="http://schemas.microsoft.com/office/word/2010/wordprocessingGroup" xmlns:wpi="http://schemas.microsoft.com/office/word/2010/wordprocessingInk" xmlns:wne="http://schemas.microsoft.com/office/word/2006/wordml" xmlns:wps="http://schemas.microsoft.com/office/word/2010/wordprocessingShape" mc:Ignorable="w14 w15 w16se wp14">
-  <w15:commentEx w15:paraId="5A98B124" w15:done="0"/>
+  <w15:commentEx w15:paraId="0BE06C2C" w15:done="0"/>
+  <w15:commentEx w15:paraId="5AD5FB19" w15:done="0"/>
+  <w15:commentEx w15:paraId="43796EEF" w15:done="0"/>
 </w15:commentsEx>
 </file>
 
@@ -4346,10 +6731,8 @@
     <w:uiPriority w:val="9"/>
     <w:unhideWhenUsed/>
     <w:qFormat/>
-    <w:rsid w:val="00987A5E"/>
+    <w:rsid w:val="0019621B"/>
     <w:pPr>
-      <w:keepNext/>
-      <w:keepLines/>
       <w:numPr>
         <w:ilvl w:val="1"/>
         <w:numId w:val="4"/>
@@ -4726,7 +7109,7 @@
     <w:basedOn w:val="DefaultParagraphFont"/>
     <w:link w:val="Heading2"/>
     <w:uiPriority w:val="9"/>
-    <w:rsid w:val="00987A5E"/>
+    <w:rsid w:val="0019621B"/>
     <w:rPr>
       <w:rFonts w:asciiTheme="majorHAnsi" w:eastAsiaTheme="majorEastAsia" w:hAnsiTheme="majorHAnsi" w:cstheme="majorBidi"/>
       <w:b/>
@@ -4741,8 +7124,9 @@
     <w:link w:val="TitleChar"/>
     <w:uiPriority w:val="10"/>
     <w:qFormat/>
-    <w:rsid w:val="00D47A46"/>
+    <w:rsid w:val="0046308A"/>
     <w:pPr>
+      <w:pageBreakBefore/>
       <w:spacing w:after="0" w:line="240" w:lineRule="auto"/>
       <w:contextualSpacing/>
       <w:jc w:val="center"/>
@@ -4762,7 +7146,7 @@
     <w:basedOn w:val="DefaultParagraphFont"/>
     <w:link w:val="Title"/>
     <w:uiPriority w:val="10"/>
-    <w:rsid w:val="00D47A46"/>
+    <w:rsid w:val="0046308A"/>
     <w:rPr>
       <w:rFonts w:asciiTheme="majorHAnsi" w:eastAsiaTheme="majorEastAsia" w:hAnsiTheme="majorHAnsi" w:cstheme="majorBidi"/>
       <w:b/>
@@ -5298,7 +7682,7 @@
 </file>
 
 <file path=customXml/itemProps1.xml><?xml version="1.0" encoding="utf-8"?>
-<ds:datastoreItem xmlns:ds="http://schemas.openxmlformats.org/officeDocument/2006/customXml" ds:itemID="{30B55692-7E0E-44CE-B62C-9C52C705A995}">
+<ds:datastoreItem xmlns:ds="http://schemas.openxmlformats.org/officeDocument/2006/customXml" ds:itemID="{77A5FCBD-9880-4EF7-A2E7-481080BC12E8}">
   <ds:schemaRefs>
     <ds:schemaRef ds:uri="http://schemas.openxmlformats.org/officeDocument/2006/bibliography"/>
   </ds:schemaRefs>

</xml_diff>